<commit_message>
Balanceamento inicial de inimigos e equipamento.
</commit_message>
<xml_diff>
--- a/Relatorio Projeto Raylib CJOPOO.docx
+++ b/Relatorio Projeto Raylib CJOPOO.docx
@@ -595,7 +595,7 @@
         <w:rPr>
           <w:rFonts w:cs="Arial" w:ascii="Arial" w:hAnsi="Arial"/>
         </w:rPr>
-        <w:t>comprovar meu aprendizado a respeito das técnicas de POO. O jogo em sí se trata de um rogue-lite de ação e exploração, em que o jogador controla um personagem que navega entre salas, derrota inimigos, coleta itens, e desbrava as infinitas salas geradas por meio de geração procedural. O objetivo é alcançar o mais longe possível nas salas antes da derrota, e após isso, recomeçar de novo e de novo, almejando superar seus recordes.</w:t>
+        <w:t>comprovar meu aprendizado a respeito das técnicas de POO. O jogo em sí trata-se de um rogue-lite de ação e exploração, em que o jogador controla um personagem que navega entre salas, derrota inimigos, coleta itens, e explora infinitas salas geradas por meio de geração procedural. O objetivo é alcançar o mais longe possível antes da derrota, e após isso, recomeçar de novo e de novo, almejando superar seus recordes.</w:t>
       </w:r>
       <w:r>
         <w:rPr>
@@ -641,20 +641,13 @@
         <w:rPr>
           <w:rFonts w:cs="Arial" w:ascii="Arial" w:hAnsi="Arial"/>
         </w:rPr>
-        <w:t>: Com máximo 10 palavras (porém, recomenda-se de 3 a 5), separadas entre si por ponto e vírgula “;” e finalizadas por ponto. As palavras-chave são</w:t>
-      </w:r>
-      <w:r>
-        <w:rPr>
-          <w:rFonts w:cs="Arial" w:ascii="Arial" w:hAnsi="Arial"/>
-          <w:b/>
-        </w:rPr>
-        <w:t xml:space="preserve"> </w:t>
-      </w:r>
-      <w:r>
-        <w:rPr>
-          <w:rFonts w:cs="Arial" w:ascii="Arial" w:hAnsi="Arial"/>
-        </w:rPr>
-        <w:t>palavras representativas do conteúdo do documento.</w:t>
+        <w:t xml:space="preserve">: </w:t>
+      </w:r>
+      <w:r>
+        <w:rPr>
+          <w:rFonts w:cs="Arial" w:ascii="Arial" w:hAnsi="Arial"/>
+        </w:rPr>
+        <w:t>raylib, C++, Programação orientada a objeto, roguelite.</w:t>
       </w:r>
     </w:p>
     <w:p>
@@ -686,556 +679,181 @@
         </w:rPr>
       </w:pPr>
       <w:r>
-        <w:rPr>
-          <w:rFonts w:cs="Arial" w:ascii="Arial" w:hAnsi="Arial"/>
+        <w:rPr/>
+      </w:r>
+    </w:p>
+    <w:p>
+      <w:pPr>
+        <w:pStyle w:val="BodyText"/>
+        <w:spacing w:lineRule="auto" w:line="360"/>
+        <w:rPr>
+          <w:rFonts w:ascii="Arial" w:hAnsi="Arial" w:cs="Arial"/>
+        </w:rPr>
+      </w:pPr>
+      <w:r>
+        <w:rPr>
+          <w:rFonts w:cs="Arial" w:ascii="Arial" w:hAnsi="Arial"/>
+        </w:rPr>
+      </w:r>
+    </w:p>
+    <w:p>
+      <w:pPr>
+        <w:pStyle w:val="Normal"/>
+        <w:spacing w:lineRule="auto" w:line="360"/>
+        <w:jc w:val="center"/>
+        <w:rPr/>
+      </w:pPr>
+      <w:r>
+        <w:rPr/>
+      </w:r>
+    </w:p>
+    <w:p>
+      <w:pPr>
+        <w:pStyle w:val="Normal"/>
+        <w:spacing w:lineRule="auto" w:line="360"/>
+        <w:jc w:val="center"/>
+        <w:rPr/>
+      </w:pPr>
+      <w:r>
+        <w:rPr/>
+      </w:r>
+    </w:p>
+    <w:p>
+      <w:pPr>
+        <w:pStyle w:val="Normal"/>
+        <w:spacing w:lineRule="auto" w:line="360"/>
+        <w:jc w:val="center"/>
+        <w:rPr/>
+      </w:pPr>
+      <w:r>
+        <w:rPr/>
+      </w:r>
+    </w:p>
+    <w:p>
+      <w:pPr>
+        <w:pStyle w:val="Normal"/>
+        <w:spacing w:lineRule="auto" w:line="360"/>
+        <w:jc w:val="center"/>
+        <w:rPr/>
+      </w:pPr>
+      <w:r>
+        <w:rPr/>
+      </w:r>
+    </w:p>
+    <w:p>
+      <w:pPr>
+        <w:pStyle w:val="Normal"/>
+        <w:spacing w:lineRule="auto" w:line="360"/>
+        <w:jc w:val="center"/>
+        <w:rPr/>
+      </w:pPr>
+      <w:r>
+        <w:rPr/>
+      </w:r>
+    </w:p>
+    <w:p>
+      <w:pPr>
+        <w:pStyle w:val="Normal"/>
+        <w:spacing w:lineRule="auto" w:line="360"/>
+        <w:jc w:val="center"/>
+        <w:rPr/>
+      </w:pPr>
+      <w:r>
+        <w:rPr/>
+      </w:r>
+    </w:p>
+    <w:p>
+      <w:pPr>
+        <w:pStyle w:val="Normal"/>
+        <w:spacing w:lineRule="auto" w:line="360"/>
+        <w:jc w:val="center"/>
+        <w:rPr/>
+      </w:pPr>
+      <w:r>
+        <w:rPr/>
+      </w:r>
+    </w:p>
+    <w:p>
+      <w:pPr>
+        <w:pStyle w:val="Normal"/>
+        <w:spacing w:lineRule="auto" w:line="360"/>
+        <w:jc w:val="center"/>
+        <w:rPr/>
+      </w:pPr>
+      <w:r>
+        <w:rPr/>
+      </w:r>
+    </w:p>
+    <w:p>
+      <w:pPr>
+        <w:pStyle w:val="Normal"/>
+        <w:spacing w:lineRule="auto" w:line="360"/>
+        <w:jc w:val="center"/>
+        <w:rPr>
+          <w:rFonts w:ascii="Arial" w:hAnsi="Arial" w:cs="Arial"/>
+          <w:b/>
+          <w:i/>
+          <w:i/>
+          <w:sz w:val="22"/>
+        </w:rPr>
+      </w:pPr>
+      <w:r>
+        <w:rPr>
+          <w:rFonts w:cs="Arial" w:ascii="Arial" w:hAnsi="Arial"/>
+          <w:b/>
+          <w:i/>
+          <w:sz w:val="22"/>
+        </w:rPr>
+      </w:r>
+      <w:r>
+        <w:br w:type="page"/>
+      </w:r>
+    </w:p>
+    <w:p>
+      <w:pPr>
+        <w:pStyle w:val="Normal"/>
+        <w:spacing w:lineRule="auto" w:line="360" w:before="0" w:after="0"/>
+        <w:jc w:val="center"/>
+        <w:rPr>
+          <w:rFonts w:ascii="Arial" w:hAnsi="Arial" w:cs="Arial"/>
+          <w:b/>
+          <w:sz w:val="28"/>
+        </w:rPr>
+      </w:pPr>
+      <w:r>
+        <w:rPr>
+          <w:rFonts w:cs="Arial" w:ascii="Arial" w:hAnsi="Arial"/>
+          <w:b/>
+          <w:sz w:val="28"/>
+        </w:rPr>
+        <w:t xml:space="preserve">LISTA DE </w:t>
+      </w:r>
+      <w:r>
+        <w:rPr>
+          <w:rFonts w:cs="Arial" w:ascii="Arial" w:hAnsi="Arial"/>
+          <w:b/>
+          <w:sz w:val="28"/>
+        </w:rPr>
+        <w:t>TERMOS</w:t>
+      </w:r>
+    </w:p>
+    <w:p>
+      <w:pPr>
+        <w:pStyle w:val="Normal"/>
+        <w:jc w:val="center"/>
+        <w:rPr>
+          <w:rFonts w:ascii="Arial" w:hAnsi="Arial" w:cs="Arial"/>
+          <w:i/>
           <w:i/>
           <w:color w:val="FF0000"/>
           <w:sz w:val="22"/>
         </w:rPr>
-        <w:t>(Letra 12, Arial, justificado)</w:t>
-      </w:r>
-    </w:p>
-    <w:p>
-      <w:pPr>
-        <w:pStyle w:val="BodyText"/>
-        <w:spacing w:lineRule="auto" w:line="360"/>
-        <w:rPr>
-          <w:rFonts w:ascii="Arial" w:hAnsi="Arial" w:cs="Arial"/>
-        </w:rPr>
-      </w:pPr>
-      <w:r>
-        <w:rPr>
-          <w:rFonts w:cs="Arial" w:ascii="Arial" w:hAnsi="Arial"/>
-        </w:rPr>
-      </w:r>
-    </w:p>
-    <w:p>
-      <w:pPr>
-        <w:pStyle w:val="Normal"/>
-        <w:spacing w:lineRule="auto" w:line="360"/>
-        <w:jc w:val="center"/>
-        <w:rPr/>
-      </w:pPr>
-      <w:r>
-        <w:rPr/>
-      </w:r>
-    </w:p>
-    <w:p>
-      <w:pPr>
-        <w:pStyle w:val="Normal"/>
-        <w:spacing w:lineRule="auto" w:line="360"/>
-        <w:jc w:val="center"/>
-        <w:rPr/>
-      </w:pPr>
-      <w:r>
-        <w:rPr/>
-      </w:r>
-    </w:p>
-    <w:p>
-      <w:pPr>
-        <w:pStyle w:val="Normal"/>
-        <w:spacing w:lineRule="auto" w:line="360"/>
-        <w:jc w:val="center"/>
-        <w:rPr/>
-      </w:pPr>
-      <w:r>
-        <w:rPr/>
-      </w:r>
-    </w:p>
-    <w:p>
-      <w:pPr>
-        <w:pStyle w:val="Normal"/>
-        <w:spacing w:lineRule="auto" w:line="360"/>
-        <w:jc w:val="center"/>
-        <w:rPr/>
-      </w:pPr>
-      <w:r>
-        <w:rPr/>
-      </w:r>
-    </w:p>
-    <w:p>
-      <w:pPr>
-        <w:pStyle w:val="Normal"/>
-        <w:spacing w:lineRule="auto" w:line="360"/>
-        <w:jc w:val="center"/>
-        <w:rPr/>
-      </w:pPr>
-      <w:r>
-        <w:rPr/>
-      </w:r>
-    </w:p>
-    <w:p>
-      <w:pPr>
-        <w:pStyle w:val="Normal"/>
-        <w:spacing w:lineRule="auto" w:line="360"/>
-        <w:jc w:val="center"/>
-        <w:rPr/>
-      </w:pPr>
-      <w:r>
-        <w:rPr/>
-      </w:r>
-    </w:p>
-    <w:p>
-      <w:pPr>
-        <w:pStyle w:val="Normal"/>
-        <w:spacing w:lineRule="auto" w:line="360"/>
-        <w:jc w:val="center"/>
-        <w:rPr/>
-      </w:pPr>
-      <w:r>
-        <w:rPr/>
-      </w:r>
-    </w:p>
-    <w:p>
-      <w:pPr>
-        <w:pStyle w:val="Normal"/>
-        <w:spacing w:lineRule="auto" w:line="360"/>
-        <w:jc w:val="center"/>
-        <w:rPr/>
-      </w:pPr>
-      <w:r>
-        <w:rPr/>
-      </w:r>
-    </w:p>
-    <w:p>
-      <w:pPr>
-        <w:pStyle w:val="Normal"/>
-        <w:spacing w:lineRule="auto" w:line="360"/>
-        <w:jc w:val="center"/>
-        <w:rPr/>
-      </w:pPr>
-      <w:r>
-        <w:rPr/>
-      </w:r>
-    </w:p>
-    <w:p>
-      <w:pPr>
-        <w:pStyle w:val="Normal"/>
-        <w:spacing w:lineRule="auto" w:line="360"/>
-        <w:jc w:val="center"/>
-        <w:rPr/>
-      </w:pPr>
-      <w:r>
-        <w:rPr/>
-      </w:r>
-    </w:p>
-    <w:p>
-      <w:pPr>
-        <w:pStyle w:val="Normal"/>
-        <w:spacing w:lineRule="auto" w:line="259" w:before="0" w:after="160"/>
-        <w:rPr>
-          <w:rFonts w:ascii="Arial" w:hAnsi="Arial" w:cs="Arial"/>
-          <w:b/>
-          <w:i/>
-          <w:i/>
-          <w:sz w:val="22"/>
-        </w:rPr>
-      </w:pPr>
-      <w:r>
-        <w:rPr>
-          <w:rFonts w:cs="Arial" w:ascii="Arial" w:hAnsi="Arial"/>
-          <w:b/>
-          <w:i/>
-          <w:sz w:val="22"/>
-        </w:rPr>
-      </w:r>
-      <w:r>
-        <w:br w:type="page"/>
-      </w:r>
-    </w:p>
-    <w:p>
-      <w:pPr>
-        <w:pStyle w:val="Normal"/>
-        <w:spacing w:lineRule="auto" w:line="360" w:before="0" w:after="0"/>
-        <w:jc w:val="center"/>
-        <w:rPr>
-          <w:rFonts w:ascii="Arial" w:hAnsi="Arial" w:cs="Arial"/>
-          <w:b/>
-          <w:sz w:val="28"/>
-        </w:rPr>
-      </w:pPr>
-      <w:r>
-        <w:rPr>
-          <w:rFonts w:cs="Arial" w:ascii="Arial" w:hAnsi="Arial"/>
-          <w:b/>
-          <w:sz w:val="28"/>
-        </w:rPr>
-        <w:t>ABSTRACT</w:t>
-      </w:r>
-    </w:p>
-    <w:p>
-      <w:pPr>
-        <w:pStyle w:val="Normal"/>
-        <w:jc w:val="center"/>
-        <w:rPr>
-          <w:rFonts w:ascii="Arial" w:hAnsi="Arial" w:cs="Arial"/>
-          <w:i/>
-          <w:i/>
-          <w:sz w:val="22"/>
-        </w:rPr>
-      </w:pPr>
-      <w:r>
-        <w:rPr>
-          <w:rFonts w:cs="Arial" w:ascii="Arial" w:hAnsi="Arial"/>
-          <w:i/>
-          <w:sz w:val="22"/>
-        </w:rPr>
-      </w:r>
-    </w:p>
-    <w:p>
-      <w:pPr>
-        <w:pStyle w:val="Normal"/>
-        <w:spacing w:lineRule="auto" w:line="360"/>
-        <w:jc w:val="center"/>
-        <w:rPr>
-          <w:rFonts w:ascii="Arial" w:hAnsi="Arial" w:cs="Arial"/>
-          <w:b/>
-          <w:color w:val="FF0000"/>
-          <w:sz w:val="20"/>
-        </w:rPr>
-      </w:pPr>
-      <w:r>
-        <w:rPr>
-          <w:rFonts w:cs="Arial" w:ascii="Arial" w:hAnsi="Arial"/>
-          <w:b/>
-          <w:color w:val="FF0000"/>
-          <w:sz w:val="20"/>
-        </w:rPr>
-      </w:r>
-    </w:p>
-    <w:p>
-      <w:pPr>
-        <w:pStyle w:val="CorpodeTexto"/>
-        <w:spacing w:lineRule="auto" w:line="240"/>
-        <w:rPr>
-          <w:color w:val="888888"/>
-        </w:rPr>
-      </w:pPr>
-      <w:r>
-        <w:rPr>
-          <w:sz w:val="24"/>
-          <w:szCs w:val="24"/>
-        </w:rPr>
-        <w:t xml:space="preserve">O abstract é o resumo da obra em língua estrangeira, que segue o mesmo conceito e as mesmas regras que o texto em português. Recomenda-se que para o texto do abstract o autor traduza a versão do resumo em português e faça, se necessário, os ajustes referentes à conversão dos idiomas. É importante observar que o título e texto </w:t>
-      </w:r>
-      <w:r>
-        <w:rPr>
-          <w:sz w:val="24"/>
-          <w:szCs w:val="24"/>
-          <w:u w:val="single"/>
-        </w:rPr>
-        <w:t>NÃO DEVEM</w:t>
-      </w:r>
-      <w:r>
-        <w:rPr>
-          <w:sz w:val="24"/>
-          <w:szCs w:val="24"/>
-        </w:rPr>
-        <w:t xml:space="preserve"> estar em itálico.</w:t>
-      </w:r>
-      <w:r>
-        <w:rPr/>
-        <w:t xml:space="preserve"> </w:t>
-      </w:r>
-      <w:r>
-        <w:rPr>
-          <w:sz w:val="24"/>
-          <w:szCs w:val="24"/>
-        </w:rPr>
-        <w:t>Geralmente, a língua estrangeira do resumo é a língua inglesa, mas, há publicações que aceitam a língua espanhola também. Nesse caso, consulte sempre as regras para publicações ou o professor que solicitou o trabalho.</w:t>
-      </w:r>
-    </w:p>
-    <w:p>
-      <w:pPr>
-        <w:pStyle w:val="Normal"/>
-        <w:ind w:firstLine="709"/>
-        <w:jc w:val="both"/>
-        <w:rPr>
-          <w:rFonts w:ascii="Arial" w:hAnsi="Arial" w:eastAsia="Calibri" w:cs="Arial"/>
-          <w:lang w:eastAsia="en-US"/>
-        </w:rPr>
-      </w:pPr>
-      <w:r>
-        <w:rPr>
-          <w:rFonts w:eastAsia="Calibri" w:cs="Arial" w:ascii="Arial" w:hAnsi="Arial"/>
-          <w:lang w:eastAsia="en-US"/>
-        </w:rPr>
-      </w:r>
-    </w:p>
-    <w:p>
-      <w:pPr>
-        <w:pStyle w:val="BodyText"/>
-        <w:spacing w:lineRule="auto" w:line="240"/>
-        <w:rPr>
-          <w:rFonts w:ascii="Arial" w:hAnsi="Arial" w:cs="Arial"/>
-        </w:rPr>
-      </w:pPr>
-      <w:r>
-        <w:rPr>
-          <w:rFonts w:cs="Arial" w:ascii="Arial" w:hAnsi="Arial"/>
-          <w:b/>
-          <w:bCs/>
-        </w:rPr>
-        <w:t>Keywords</w:t>
-      </w:r>
-      <w:r>
-        <w:rPr>
-          <w:rFonts w:cs="Arial" w:ascii="Arial" w:hAnsi="Arial"/>
-        </w:rPr>
-        <w:t>: Recomenda-se que o autor traduza para a língua estrangeira as Palavras-Chave em português e faça, se necessário, os ajustes referentes à conversão dos idiomas.</w:t>
-      </w:r>
-    </w:p>
-    <w:p>
-      <w:pPr>
-        <w:pStyle w:val="BodyText"/>
-        <w:spacing w:lineRule="auto" w:line="240"/>
-        <w:rPr>
-          <w:rFonts w:ascii="Arial" w:hAnsi="Arial" w:cs="Arial"/>
-        </w:rPr>
-      </w:pPr>
-      <w:r>
-        <w:rPr>
-          <w:rFonts w:cs="Arial" w:ascii="Arial" w:hAnsi="Arial"/>
-        </w:rPr>
-      </w:r>
-    </w:p>
-    <w:p>
-      <w:pPr>
-        <w:pStyle w:val="Normal"/>
-        <w:jc w:val="center"/>
-        <w:rPr>
-          <w:rFonts w:ascii="Arial" w:hAnsi="Arial" w:cs="Arial"/>
-          <w:i/>
-          <w:i/>
-          <w:sz w:val="22"/>
-        </w:rPr>
       </w:pPr>
       <w:r>
         <w:rPr>
           <w:rFonts w:cs="Arial" w:ascii="Arial" w:hAnsi="Arial"/>
           <w:i/>
           <w:color w:val="FF0000"/>
-          <w:sz w:val="22"/>
-        </w:rPr>
-        <w:t>(Letra 12, Arial, justificado)</w:t>
-      </w:r>
-    </w:p>
-    <w:p>
-      <w:pPr>
-        <w:pStyle w:val="BodyText"/>
-        <w:spacing w:lineRule="auto" w:line="360"/>
-        <w:rPr>
-          <w:rFonts w:ascii="Arial" w:hAnsi="Arial" w:cs="Arial"/>
-        </w:rPr>
-      </w:pPr>
-      <w:r>
-        <w:rPr>
-          <w:rFonts w:cs="Arial" w:ascii="Arial" w:hAnsi="Arial"/>
-        </w:rPr>
-      </w:r>
-    </w:p>
-    <w:p>
-      <w:pPr>
-        <w:pStyle w:val="Normal"/>
-        <w:spacing w:lineRule="auto" w:line="360"/>
-        <w:jc w:val="center"/>
-        <w:rPr/>
-      </w:pPr>
-      <w:r>
-        <w:rPr/>
-      </w:r>
-    </w:p>
-    <w:p>
-      <w:pPr>
-        <w:pStyle w:val="Normal"/>
-        <w:spacing w:lineRule="auto" w:line="360"/>
-        <w:jc w:val="center"/>
-        <w:rPr/>
-      </w:pPr>
-      <w:r>
-        <w:rPr/>
-      </w:r>
-    </w:p>
-    <w:p>
-      <w:pPr>
-        <w:pStyle w:val="Normal"/>
-        <w:spacing w:lineRule="auto" w:line="360"/>
-        <w:jc w:val="center"/>
-        <w:rPr/>
-      </w:pPr>
-      <w:r>
-        <w:rPr/>
-      </w:r>
-    </w:p>
-    <w:p>
-      <w:pPr>
-        <w:pStyle w:val="Normal"/>
-        <w:spacing w:lineRule="auto" w:line="360"/>
-        <w:jc w:val="center"/>
-        <w:rPr/>
-      </w:pPr>
-      <w:r>
-        <w:rPr/>
-      </w:r>
-    </w:p>
-    <w:p>
-      <w:pPr>
-        <w:pStyle w:val="Normal"/>
-        <w:spacing w:lineRule="auto" w:line="360"/>
-        <w:jc w:val="center"/>
-        <w:rPr/>
-      </w:pPr>
-      <w:r>
-        <w:rPr/>
-      </w:r>
-    </w:p>
-    <w:p>
-      <w:pPr>
-        <w:pStyle w:val="Normal"/>
-        <w:spacing w:lineRule="auto" w:line="360"/>
-        <w:jc w:val="center"/>
-        <w:rPr/>
-      </w:pPr>
-      <w:r>
-        <w:rPr/>
-      </w:r>
-    </w:p>
-    <w:p>
-      <w:pPr>
-        <w:pStyle w:val="Normal"/>
-        <w:spacing w:lineRule="auto" w:line="360"/>
-        <w:jc w:val="center"/>
-        <w:rPr/>
-      </w:pPr>
-      <w:r>
-        <w:rPr/>
-      </w:r>
-    </w:p>
-    <w:p>
-      <w:pPr>
-        <w:pStyle w:val="Normal"/>
-        <w:spacing w:lineRule="auto" w:line="360"/>
-        <w:jc w:val="center"/>
-        <w:rPr/>
-      </w:pPr>
-      <w:r>
-        <w:rPr/>
-      </w:r>
-    </w:p>
-    <w:p>
-      <w:pPr>
-        <w:pStyle w:val="Normal"/>
-        <w:spacing w:lineRule="auto" w:line="360"/>
-        <w:jc w:val="center"/>
-        <w:rPr/>
-      </w:pPr>
-      <w:r>
-        <w:rPr/>
-      </w:r>
-    </w:p>
-    <w:p>
-      <w:pPr>
-        <w:pStyle w:val="Normal"/>
-        <w:spacing w:lineRule="auto" w:line="360"/>
-        <w:jc w:val="center"/>
-        <w:rPr/>
-      </w:pPr>
-      <w:r>
-        <w:rPr/>
-      </w:r>
-    </w:p>
-    <w:p>
-      <w:pPr>
-        <w:pStyle w:val="Normal"/>
-        <w:spacing w:lineRule="auto" w:line="360"/>
-        <w:jc w:val="center"/>
-        <w:rPr/>
-      </w:pPr>
-      <w:r>
-        <w:rPr/>
-      </w:r>
-    </w:p>
-    <w:p>
-      <w:pPr>
-        <w:pStyle w:val="Normal"/>
-        <w:spacing w:lineRule="auto" w:line="360"/>
-        <w:jc w:val="center"/>
-        <w:rPr/>
-      </w:pPr>
-      <w:r>
-        <w:rPr/>
-      </w:r>
-    </w:p>
-    <w:p>
-      <w:pPr>
-        <w:pStyle w:val="Normal"/>
-        <w:spacing w:lineRule="auto" w:line="360"/>
-        <w:jc w:val="center"/>
-        <w:rPr/>
-      </w:pPr>
-      <w:r>
-        <w:rPr/>
-      </w:r>
-    </w:p>
-    <w:p>
-      <w:pPr>
-        <w:pStyle w:val="Normal"/>
-        <w:spacing w:lineRule="auto" w:line="259" w:before="0" w:after="160"/>
-        <w:rPr>
-          <w:rFonts w:ascii="Arial" w:hAnsi="Arial" w:cs="Arial"/>
-          <w:b/>
-          <w:i/>
-          <w:i/>
-          <w:sz w:val="22"/>
-        </w:rPr>
-      </w:pPr>
-      <w:r>
-        <w:rPr>
-          <w:rFonts w:cs="Arial" w:ascii="Arial" w:hAnsi="Arial"/>
-          <w:b/>
-          <w:i/>
-          <w:sz w:val="22"/>
-        </w:rPr>
-      </w:r>
-      <w:r>
-        <w:br w:type="page"/>
-      </w:r>
-    </w:p>
-    <w:p>
-      <w:pPr>
-        <w:pStyle w:val="Normal"/>
-        <w:spacing w:lineRule="auto" w:line="360" w:before="0" w:after="0"/>
-        <w:jc w:val="center"/>
-        <w:rPr>
-          <w:rFonts w:ascii="Arial" w:hAnsi="Arial" w:cs="Arial"/>
-          <w:b/>
-          <w:sz w:val="28"/>
-        </w:rPr>
-      </w:pPr>
-      <w:r>
-        <w:rPr>
-          <w:rFonts w:cs="Arial" w:ascii="Arial" w:hAnsi="Arial"/>
-          <w:b/>
-          <w:sz w:val="28"/>
-        </w:rPr>
-        <w:t>LISTA DE ILUSTRAÇÕES</w:t>
-      </w:r>
-    </w:p>
-    <w:p>
-      <w:pPr>
-        <w:pStyle w:val="Normal"/>
-        <w:jc w:val="center"/>
-        <w:rPr>
-          <w:rFonts w:ascii="Arial" w:hAnsi="Arial" w:cs="Arial"/>
-          <w:i/>
-          <w:i/>
-          <w:sz w:val="22"/>
-        </w:rPr>
-      </w:pPr>
-      <w:r>
-        <w:rPr>
-          <w:rFonts w:cs="Arial" w:ascii="Arial" w:hAnsi="Arial"/>
-          <w:i/>
           <w:sz w:val="22"/>
         </w:rPr>
       </w:r>
@@ -1318,14 +936,41 @@
         <w:tblLook w:firstRow="1" w:noVBand="1" w:lastRow="0" w:firstColumn="1" w:lastColumn="0" w:noHBand="0" w:val="04a0"/>
       </w:tblPr>
       <w:tblGrid>
-        <w:gridCol w:w="7792"/>
-        <w:gridCol w:w="702"/>
+        <w:gridCol w:w="1691"/>
+        <w:gridCol w:w="6803"/>
       </w:tblGrid>
       <w:tr>
         <w:trPr/>
         <w:tc>
           <w:tcPr>
-            <w:tcW w:w="7792" w:type="dxa"/>
+            <w:tcW w:w="1691" w:type="dxa"/>
+            <w:tcBorders/>
+            <w:vAlign w:val="center"/>
+          </w:tcPr>
+          <w:p>
+            <w:pPr>
+              <w:pStyle w:val="CorpodeTexto"/>
+              <w:spacing w:lineRule="auto" w:line="480"/>
+              <w:jc w:val="center"/>
+              <w:rPr>
+                <w:b/>
+                <w:sz w:val="24"/>
+                <w:szCs w:val="24"/>
+              </w:rPr>
+            </w:pPr>
+            <w:r>
+              <w:rPr>
+                <w:b/>
+                <w:sz w:val="24"/>
+                <w:szCs w:val="24"/>
+              </w:rPr>
+              <w:t>Roguelite</w:t>
+            </w:r>
+          </w:p>
+        </w:tc>
+        <w:tc>
+          <w:tcPr>
+            <w:tcW w:w="6803" w:type="dxa"/>
             <w:tcBorders/>
             <w:vAlign w:val="center"/>
           </w:tcPr>
@@ -1335,33 +980,54 @@
               <w:spacing w:lineRule="auto" w:line="480"/>
               <w:jc w:val="start"/>
               <w:rPr>
-                <w:b/>
-                <w:sz w:val="24"/>
-                <w:szCs w:val="24"/>
-              </w:rPr>
-            </w:pPr>
-            <w:r>
+                <w:sz w:val="24"/>
+                <w:szCs w:val="24"/>
+              </w:rPr>
+            </w:pPr>
+            <w:r>
+              <w:rPr>
+                <w:sz w:val="24"/>
+                <w:szCs w:val="24"/>
+              </w:rPr>
+              <w:t>é um subgênero de RPG caracterizado por exploração de masmorras com mapas gerados proceduralmente, morte permanente (permadeath) e jogabilidade por turnos.</w:t>
+            </w:r>
+          </w:p>
+        </w:tc>
+      </w:tr>
+      <w:tr>
+        <w:trPr/>
+        <w:tc>
+          <w:tcPr>
+            <w:tcW w:w="1691" w:type="dxa"/>
+            <w:tcBorders/>
+            <w:vAlign w:val="center"/>
+          </w:tcPr>
+          <w:p>
+            <w:pPr>
+              <w:pStyle w:val="CorpodeTexto"/>
+              <w:spacing w:lineRule="auto" w:line="480"/>
+              <w:jc w:val="center"/>
               <w:rPr>
                 <w:b/>
                 <w:bCs/>
                 <w:sz w:val="24"/>
                 <w:szCs w:val="24"/>
               </w:rPr>
-              <w:t xml:space="preserve">FIGURA 1 – </w:t>
-            </w:r>
-            <w:r>
-              <w:rPr>
+            </w:pPr>
+            <w:r>
+              <w:rPr>
+                <w:b/>
                 <w:bCs/>
                 <w:sz w:val="24"/>
                 <w:szCs w:val="24"/>
               </w:rPr>
-              <w:t>Disquete (GOOGLE, 2017)</w:t>
-            </w:r>
-          </w:p>
-        </w:tc>
-        <w:tc>
-          <w:tcPr>
-            <w:tcW w:w="702" w:type="dxa"/>
+              <w:t>XML</w:t>
+            </w:r>
+          </w:p>
+        </w:tc>
+        <w:tc>
+          <w:tcPr>
+            <w:tcW w:w="6803" w:type="dxa"/>
             <w:tcBorders/>
             <w:vAlign w:val="center"/>
           </w:tcPr>
@@ -1377,10 +1043,10 @@
             </w:pPr>
             <w:r>
               <w:rPr>
-                <w:sz w:val="24"/>
-                <w:szCs w:val="24"/>
-              </w:rPr>
-              <w:t>16</w:t>
+                <w:i/>
+                <w:sz w:val="24"/>
+                <w:szCs w:val="24"/>
+              </w:rPr>
             </w:r>
           </w:p>
         </w:tc>
@@ -1389,7 +1055,35 @@
         <w:trPr/>
         <w:tc>
           <w:tcPr>
-            <w:tcW w:w="7792" w:type="dxa"/>
+            <w:tcW w:w="1691" w:type="dxa"/>
+            <w:tcBorders/>
+            <w:vAlign w:val="center"/>
+          </w:tcPr>
+          <w:p>
+            <w:pPr>
+              <w:pStyle w:val="CorpodeTexto"/>
+              <w:spacing w:lineRule="auto" w:line="480"/>
+              <w:jc w:val="center"/>
+              <w:rPr>
+                <w:b/>
+                <w:bCs/>
+                <w:sz w:val="24"/>
+                <w:szCs w:val="24"/>
+              </w:rPr>
+            </w:pPr>
+            <w:r>
+              <w:rPr>
+                <w:b/>
+                <w:bCs/>
+                <w:sz w:val="24"/>
+                <w:szCs w:val="24"/>
+              </w:rPr>
+            </w:r>
+          </w:p>
+        </w:tc>
+        <w:tc>
+          <w:tcPr>
+            <w:tcW w:w="6803" w:type="dxa"/>
             <w:tcBorders/>
             <w:vAlign w:val="center"/>
           </w:tcPr>
@@ -1399,52 +1093,15 @@
               <w:spacing w:lineRule="auto" w:line="480"/>
               <w:jc w:val="start"/>
               <w:rPr>
-                <w:b/>
-                <w:sz w:val="24"/>
-                <w:szCs w:val="24"/>
-              </w:rPr>
-            </w:pPr>
-            <w:r>
-              <w:rPr>
-                <w:b/>
-                <w:bCs/>
-                <w:sz w:val="24"/>
-                <w:szCs w:val="24"/>
-              </w:rPr>
-              <w:t xml:space="preserve">FIGURA 2 – </w:t>
-            </w:r>
-            <w:r>
-              <w:rPr>
-                <w:bCs/>
-                <w:sz w:val="24"/>
-                <w:szCs w:val="24"/>
-              </w:rPr>
-              <w:t>Legenda da figura 2</w:t>
-            </w:r>
-          </w:p>
-        </w:tc>
-        <w:tc>
-          <w:tcPr>
-            <w:tcW w:w="702" w:type="dxa"/>
-            <w:tcBorders/>
-            <w:vAlign w:val="center"/>
-          </w:tcPr>
-          <w:p>
-            <w:pPr>
-              <w:pStyle w:val="CorpodeTexto"/>
-              <w:spacing w:lineRule="auto" w:line="480"/>
-              <w:jc w:val="start"/>
-              <w:rPr>
-                <w:sz w:val="24"/>
-                <w:szCs w:val="24"/>
-              </w:rPr>
-            </w:pPr>
-            <w:r>
-              <w:rPr>
-                <w:sz w:val="24"/>
-                <w:szCs w:val="24"/>
-              </w:rPr>
-              <w:t>16</w:t>
+                <w:sz w:val="24"/>
+                <w:szCs w:val="24"/>
+              </w:rPr>
+            </w:pPr>
+            <w:r>
+              <w:rPr>
+                <w:sz w:val="24"/>
+                <w:szCs w:val="24"/>
+              </w:rPr>
             </w:r>
           </w:p>
         </w:tc>
@@ -1453,7 +1110,7 @@
         <w:trPr/>
         <w:tc>
           <w:tcPr>
-            <w:tcW w:w="7792" w:type="dxa"/>
+            <w:tcW w:w="1691" w:type="dxa"/>
             <w:tcBorders/>
             <w:vAlign w:val="center"/>
           </w:tcPr>
@@ -1461,7 +1118,7 @@
             <w:pPr>
               <w:pStyle w:val="CorpodeTexto"/>
               <w:spacing w:lineRule="auto" w:line="480"/>
-              <w:jc w:val="start"/>
+              <w:jc w:val="center"/>
               <w:rPr>
                 <w:b/>
                 <w:bCs/>
@@ -1481,282 +1138,7 @@
         </w:tc>
         <w:tc>
           <w:tcPr>
-            <w:tcW w:w="702" w:type="dxa"/>
-            <w:tcBorders/>
-            <w:vAlign w:val="center"/>
-          </w:tcPr>
-          <w:p>
-            <w:pPr>
-              <w:pStyle w:val="CorpodeTexto"/>
-              <w:spacing w:lineRule="auto" w:line="480"/>
-              <w:jc w:val="start"/>
-              <w:rPr>
-                <w:sz w:val="24"/>
-                <w:szCs w:val="24"/>
-              </w:rPr>
-            </w:pPr>
-            <w:r>
-              <w:rPr>
-                <w:sz w:val="24"/>
-                <w:szCs w:val="24"/>
-              </w:rPr>
-            </w:r>
-          </w:p>
-        </w:tc>
-      </w:tr>
-      <w:tr>
-        <w:trPr/>
-        <w:tc>
-          <w:tcPr>
-            <w:tcW w:w="7792" w:type="dxa"/>
-            <w:tcBorders/>
-            <w:vAlign w:val="center"/>
-          </w:tcPr>
-          <w:p>
-            <w:pPr>
-              <w:pStyle w:val="CorpodeTexto"/>
-              <w:spacing w:lineRule="auto" w:line="480"/>
-              <w:jc w:val="start"/>
-              <w:rPr>
-                <w:b/>
-                <w:bCs/>
-                <w:sz w:val="24"/>
-                <w:szCs w:val="24"/>
-              </w:rPr>
-            </w:pPr>
-            <w:r>
-              <w:rPr>
-                <w:b/>
-                <w:bCs/>
-                <w:sz w:val="24"/>
-                <w:szCs w:val="24"/>
-              </w:rPr>
-            </w:r>
-          </w:p>
-        </w:tc>
-        <w:tc>
-          <w:tcPr>
-            <w:tcW w:w="702" w:type="dxa"/>
-            <w:tcBorders/>
-            <w:vAlign w:val="center"/>
-          </w:tcPr>
-          <w:p>
-            <w:pPr>
-              <w:pStyle w:val="CorpodeTexto"/>
-              <w:spacing w:lineRule="auto" w:line="480"/>
-              <w:jc w:val="start"/>
-              <w:rPr>
-                <w:sz w:val="24"/>
-                <w:szCs w:val="24"/>
-              </w:rPr>
-            </w:pPr>
-            <w:r>
-              <w:rPr>
-                <w:sz w:val="24"/>
-                <w:szCs w:val="24"/>
-              </w:rPr>
-            </w:r>
-          </w:p>
-        </w:tc>
-      </w:tr>
-      <w:tr>
-        <w:trPr/>
-        <w:tc>
-          <w:tcPr>
-            <w:tcW w:w="7792" w:type="dxa"/>
-            <w:tcBorders/>
-            <w:vAlign w:val="center"/>
-          </w:tcPr>
-          <w:p>
-            <w:pPr>
-              <w:pStyle w:val="CorpodeTexto"/>
-              <w:spacing w:lineRule="auto" w:line="480"/>
-              <w:jc w:val="start"/>
-              <w:rPr>
-                <w:b/>
-                <w:bCs/>
-                <w:sz w:val="24"/>
-                <w:szCs w:val="24"/>
-              </w:rPr>
-            </w:pPr>
-            <w:r>
-              <w:rPr>
-                <w:b/>
-                <w:bCs/>
-                <w:sz w:val="24"/>
-                <w:szCs w:val="24"/>
-              </w:rPr>
-            </w:r>
-          </w:p>
-        </w:tc>
-        <w:tc>
-          <w:tcPr>
-            <w:tcW w:w="702" w:type="dxa"/>
-            <w:tcBorders/>
-            <w:vAlign w:val="center"/>
-          </w:tcPr>
-          <w:p>
-            <w:pPr>
-              <w:pStyle w:val="CorpodeTexto"/>
-              <w:spacing w:lineRule="auto" w:line="480"/>
-              <w:jc w:val="start"/>
-              <w:rPr>
-                <w:sz w:val="24"/>
-                <w:szCs w:val="24"/>
-              </w:rPr>
-            </w:pPr>
-            <w:r>
-              <w:rPr>
-                <w:sz w:val="24"/>
-                <w:szCs w:val="24"/>
-              </w:rPr>
-            </w:r>
-          </w:p>
-        </w:tc>
-      </w:tr>
-      <w:tr>
-        <w:trPr/>
-        <w:tc>
-          <w:tcPr>
-            <w:tcW w:w="7792" w:type="dxa"/>
-            <w:tcBorders/>
-            <w:vAlign w:val="center"/>
-          </w:tcPr>
-          <w:p>
-            <w:pPr>
-              <w:pStyle w:val="CorpodeTexto"/>
-              <w:spacing w:lineRule="auto" w:line="480"/>
-              <w:jc w:val="start"/>
-              <w:rPr>
-                <w:b/>
-                <w:bCs/>
-                <w:sz w:val="24"/>
-                <w:szCs w:val="24"/>
-              </w:rPr>
-            </w:pPr>
-            <w:r>
-              <w:rPr>
-                <w:b/>
-                <w:bCs/>
-                <w:sz w:val="24"/>
-                <w:szCs w:val="24"/>
-              </w:rPr>
-            </w:r>
-          </w:p>
-        </w:tc>
-        <w:tc>
-          <w:tcPr>
-            <w:tcW w:w="702" w:type="dxa"/>
-            <w:tcBorders/>
-            <w:vAlign w:val="center"/>
-          </w:tcPr>
-          <w:p>
-            <w:pPr>
-              <w:pStyle w:val="CorpodeTexto"/>
-              <w:spacing w:lineRule="auto" w:line="480"/>
-              <w:jc w:val="start"/>
-              <w:rPr>
-                <w:sz w:val="24"/>
-                <w:szCs w:val="24"/>
-              </w:rPr>
-            </w:pPr>
-            <w:r>
-              <w:rPr>
-                <w:sz w:val="24"/>
-                <w:szCs w:val="24"/>
-              </w:rPr>
-            </w:r>
-          </w:p>
-        </w:tc>
-      </w:tr>
-      <w:tr>
-        <w:trPr/>
-        <w:tc>
-          <w:tcPr>
-            <w:tcW w:w="7792" w:type="dxa"/>
-            <w:tcBorders/>
-            <w:vAlign w:val="center"/>
-          </w:tcPr>
-          <w:p>
-            <w:pPr>
-              <w:pStyle w:val="CorpodeTexto"/>
-              <w:spacing w:lineRule="auto" w:line="480"/>
-              <w:jc w:val="start"/>
-              <w:rPr>
-                <w:b/>
-                <w:bCs/>
-                <w:sz w:val="24"/>
-                <w:szCs w:val="24"/>
-              </w:rPr>
-            </w:pPr>
-            <w:r>
-              <w:rPr>
-                <w:b/>
-                <w:bCs/>
-                <w:sz w:val="24"/>
-                <w:szCs w:val="24"/>
-              </w:rPr>
-            </w:r>
-          </w:p>
-        </w:tc>
-        <w:tc>
-          <w:tcPr>
-            <w:tcW w:w="702" w:type="dxa"/>
-            <w:tcBorders/>
-            <w:vAlign w:val="center"/>
-          </w:tcPr>
-          <w:p>
-            <w:pPr>
-              <w:pStyle w:val="CorpodeTexto"/>
-              <w:spacing w:lineRule="auto" w:line="480"/>
-              <w:jc w:val="start"/>
-              <w:rPr>
-                <w:sz w:val="24"/>
-                <w:szCs w:val="24"/>
-              </w:rPr>
-            </w:pPr>
-            <w:r>
-              <w:rPr>
-                <w:sz w:val="24"/>
-                <w:szCs w:val="24"/>
-              </w:rPr>
-            </w:r>
-          </w:p>
-        </w:tc>
-      </w:tr>
-      <w:tr>
-        <w:trPr/>
-        <w:tc>
-          <w:tcPr>
-            <w:tcW w:w="7792" w:type="dxa"/>
-            <w:tcBorders/>
-            <w:vAlign w:val="center"/>
-          </w:tcPr>
-          <w:p>
-            <w:pPr>
-              <w:pStyle w:val="CorpodeTexto"/>
-              <w:spacing w:lineRule="auto" w:line="480"/>
-              <w:jc w:val="start"/>
-              <w:rPr>
-                <w:b/>
-                <w:bCs/>
-                <w:sz w:val="24"/>
-                <w:szCs w:val="24"/>
-              </w:rPr>
-            </w:pPr>
-            <w:r>
-              <w:rPr>
-                <w:b/>
-                <w:bCs/>
-                <w:sz w:val="24"/>
-                <w:szCs w:val="24"/>
-              </w:rPr>
-            </w:r>
-          </w:p>
-        </w:tc>
-        <w:tc>
-          <w:tcPr>
-            <w:tcW w:w="702" w:type="dxa"/>
+            <w:tcW w:w="6803" w:type="dxa"/>
             <w:tcBorders/>
             <w:vAlign w:val="center"/>
           </w:tcPr>
@@ -1812,33 +1194,358 @@
         </w:rPr>
       </w:pPr>
       <w:r>
-        <w:rPr>
-          <w:rFonts w:cs="Arial" w:ascii="Arial" w:hAnsi="Arial"/>
-          <w:i/>
-          <w:color w:val="FF0000"/>
-          <w:sz w:val="22"/>
-        </w:rPr>
-        <w:t>(Letra 12, Arial, Maiúsculo)</w:t>
-      </w:r>
-    </w:p>
-    <w:p>
-      <w:pPr>
-        <w:pStyle w:val="Normal"/>
-        <w:spacing w:lineRule="auto" w:line="360"/>
+        <w:rPr/>
+      </w:r>
+    </w:p>
+    <w:p>
+      <w:pPr>
+        <w:pStyle w:val="Normal"/>
+        <w:spacing w:lineRule="auto" w:line="360" w:before="0" w:after="0"/>
         <w:jc w:val="center"/>
-        <w:rPr/>
-      </w:pPr>
-      <w:r>
-        <w:rPr/>
-      </w:r>
-    </w:p>
-    <w:p>
-      <w:pPr>
-        <w:pStyle w:val="Normal"/>
-        <w:spacing w:lineRule="auto" w:line="259" w:before="0" w:after="160"/>
-        <w:rPr>
-          <w:rFonts w:ascii="Arial" w:hAnsi="Arial" w:cs="Arial"/>
-          <w:b/>
+        <w:rPr>
+          <w:rFonts w:ascii="Arial" w:hAnsi="Arial" w:cs="Arial"/>
+          <w:b/>
+          <w:sz w:val="28"/>
+        </w:rPr>
+      </w:pPr>
+      <w:r>
+        <w:rPr>
+          <w:rFonts w:cs="Arial" w:ascii="Arial" w:hAnsi="Arial"/>
+          <w:b/>
+          <w:sz w:val="28"/>
+        </w:rPr>
+      </w:r>
+    </w:p>
+    <w:p>
+      <w:pPr>
+        <w:pStyle w:val="Normal"/>
+        <w:spacing w:lineRule="auto" w:line="360" w:before="0" w:after="0"/>
+        <w:jc w:val="center"/>
+        <w:rPr>
+          <w:rFonts w:ascii="Arial" w:hAnsi="Arial" w:cs="Arial"/>
+          <w:b/>
+          <w:sz w:val="28"/>
+        </w:rPr>
+      </w:pPr>
+      <w:r>
+        <w:rPr>
+          <w:rFonts w:cs="Arial" w:ascii="Arial" w:hAnsi="Arial"/>
+          <w:b/>
+          <w:sz w:val="28"/>
+        </w:rPr>
+      </w:r>
+    </w:p>
+    <w:p>
+      <w:pPr>
+        <w:pStyle w:val="Normal"/>
+        <w:spacing w:lineRule="auto" w:line="360" w:before="0" w:after="0"/>
+        <w:jc w:val="center"/>
+        <w:rPr>
+          <w:rFonts w:ascii="Arial" w:hAnsi="Arial" w:cs="Arial"/>
+          <w:b/>
+          <w:sz w:val="28"/>
+        </w:rPr>
+      </w:pPr>
+      <w:r>
+        <w:rPr>
+          <w:rFonts w:cs="Arial" w:ascii="Arial" w:hAnsi="Arial"/>
+          <w:b/>
+          <w:sz w:val="28"/>
+        </w:rPr>
+      </w:r>
+    </w:p>
+    <w:p>
+      <w:pPr>
+        <w:pStyle w:val="Normal"/>
+        <w:spacing w:lineRule="auto" w:line="360" w:before="0" w:after="0"/>
+        <w:jc w:val="center"/>
+        <w:rPr>
+          <w:rFonts w:ascii="Arial" w:hAnsi="Arial" w:cs="Arial"/>
+          <w:b/>
+          <w:sz w:val="28"/>
+        </w:rPr>
+      </w:pPr>
+      <w:r>
+        <w:rPr>
+          <w:rFonts w:cs="Arial" w:ascii="Arial" w:hAnsi="Arial"/>
+          <w:b/>
+          <w:sz w:val="28"/>
+        </w:rPr>
+      </w:r>
+    </w:p>
+    <w:p>
+      <w:pPr>
+        <w:pStyle w:val="Normal"/>
+        <w:spacing w:lineRule="auto" w:line="360" w:before="0" w:after="0"/>
+        <w:jc w:val="center"/>
+        <w:rPr>
+          <w:rFonts w:ascii="Arial" w:hAnsi="Arial" w:cs="Arial"/>
+          <w:b/>
+          <w:sz w:val="28"/>
+        </w:rPr>
+      </w:pPr>
+      <w:r>
+        <w:rPr>
+          <w:rFonts w:cs="Arial" w:ascii="Arial" w:hAnsi="Arial"/>
+          <w:b/>
+          <w:sz w:val="28"/>
+        </w:rPr>
+      </w:r>
+    </w:p>
+    <w:p>
+      <w:pPr>
+        <w:pStyle w:val="Normal"/>
+        <w:spacing w:lineRule="auto" w:line="360" w:before="0" w:after="0"/>
+        <w:jc w:val="center"/>
+        <w:rPr>
+          <w:rFonts w:ascii="Arial" w:hAnsi="Arial" w:cs="Arial"/>
+          <w:b/>
+          <w:sz w:val="28"/>
+        </w:rPr>
+      </w:pPr>
+      <w:r>
+        <w:rPr>
+          <w:rFonts w:cs="Arial" w:ascii="Arial" w:hAnsi="Arial"/>
+          <w:b/>
+          <w:sz w:val="28"/>
+        </w:rPr>
+      </w:r>
+    </w:p>
+    <w:p>
+      <w:pPr>
+        <w:pStyle w:val="Normal"/>
+        <w:spacing w:lineRule="auto" w:line="360" w:before="0" w:after="0"/>
+        <w:jc w:val="center"/>
+        <w:rPr>
+          <w:rFonts w:ascii="Arial" w:hAnsi="Arial" w:cs="Arial"/>
+          <w:b/>
+          <w:sz w:val="28"/>
+        </w:rPr>
+      </w:pPr>
+      <w:r>
+        <w:rPr>
+          <w:rFonts w:cs="Arial" w:ascii="Arial" w:hAnsi="Arial"/>
+          <w:b/>
+          <w:sz w:val="28"/>
+        </w:rPr>
+      </w:r>
+    </w:p>
+    <w:p>
+      <w:pPr>
+        <w:pStyle w:val="Normal"/>
+        <w:spacing w:lineRule="auto" w:line="360" w:before="0" w:after="0"/>
+        <w:jc w:val="center"/>
+        <w:rPr>
+          <w:rFonts w:ascii="Arial" w:hAnsi="Arial" w:cs="Arial"/>
+          <w:b/>
+          <w:sz w:val="28"/>
+        </w:rPr>
+      </w:pPr>
+      <w:r>
+        <w:rPr>
+          <w:rFonts w:cs="Arial" w:ascii="Arial" w:hAnsi="Arial"/>
+          <w:b/>
+          <w:sz w:val="28"/>
+        </w:rPr>
+      </w:r>
+    </w:p>
+    <w:p>
+      <w:pPr>
+        <w:pStyle w:val="Normal"/>
+        <w:spacing w:lineRule="auto" w:line="360" w:before="0" w:after="0"/>
+        <w:jc w:val="center"/>
+        <w:rPr>
+          <w:rFonts w:ascii="Arial" w:hAnsi="Arial" w:cs="Arial"/>
+          <w:b/>
+          <w:sz w:val="28"/>
+        </w:rPr>
+      </w:pPr>
+      <w:r>
+        <w:rPr>
+          <w:rFonts w:cs="Arial" w:ascii="Arial" w:hAnsi="Arial"/>
+          <w:b/>
+          <w:sz w:val="28"/>
+        </w:rPr>
+      </w:r>
+    </w:p>
+    <w:p>
+      <w:pPr>
+        <w:pStyle w:val="Normal"/>
+        <w:spacing w:lineRule="auto" w:line="360" w:before="0" w:after="0"/>
+        <w:jc w:val="center"/>
+        <w:rPr>
+          <w:rFonts w:ascii="Arial" w:hAnsi="Arial" w:cs="Arial"/>
+          <w:b/>
+          <w:sz w:val="28"/>
+        </w:rPr>
+      </w:pPr>
+      <w:r>
+        <w:rPr>
+          <w:rFonts w:cs="Arial" w:ascii="Arial" w:hAnsi="Arial"/>
+          <w:b/>
+          <w:sz w:val="28"/>
+        </w:rPr>
+      </w:r>
+    </w:p>
+    <w:p>
+      <w:pPr>
+        <w:pStyle w:val="Normal"/>
+        <w:spacing w:lineRule="auto" w:line="360" w:before="0" w:after="0"/>
+        <w:jc w:val="center"/>
+        <w:rPr>
+          <w:rFonts w:ascii="Arial" w:hAnsi="Arial" w:cs="Arial"/>
+          <w:b/>
+          <w:sz w:val="28"/>
+        </w:rPr>
+      </w:pPr>
+      <w:r>
+        <w:rPr>
+          <w:rFonts w:cs="Arial" w:ascii="Arial" w:hAnsi="Arial"/>
+          <w:b/>
+          <w:sz w:val="28"/>
+        </w:rPr>
+      </w:r>
+    </w:p>
+    <w:p>
+      <w:pPr>
+        <w:pStyle w:val="Normal"/>
+        <w:spacing w:lineRule="auto" w:line="360" w:before="0" w:after="0"/>
+        <w:jc w:val="center"/>
+        <w:rPr>
+          <w:rFonts w:ascii="Arial" w:hAnsi="Arial" w:cs="Arial"/>
+          <w:b/>
+          <w:sz w:val="28"/>
+        </w:rPr>
+      </w:pPr>
+      <w:r>
+        <w:rPr>
+          <w:rFonts w:cs="Arial" w:ascii="Arial" w:hAnsi="Arial"/>
+          <w:b/>
+          <w:sz w:val="28"/>
+        </w:rPr>
+      </w:r>
+    </w:p>
+    <w:p>
+      <w:pPr>
+        <w:pStyle w:val="Normal"/>
+        <w:spacing w:lineRule="auto" w:line="360" w:before="0" w:after="0"/>
+        <w:jc w:val="center"/>
+        <w:rPr>
+          <w:rFonts w:ascii="Arial" w:hAnsi="Arial" w:cs="Arial"/>
+          <w:b/>
+          <w:sz w:val="28"/>
+        </w:rPr>
+      </w:pPr>
+      <w:r>
+        <w:rPr>
+          <w:rFonts w:cs="Arial" w:ascii="Arial" w:hAnsi="Arial"/>
+          <w:b/>
+          <w:sz w:val="28"/>
+        </w:rPr>
+      </w:r>
+    </w:p>
+    <w:p>
+      <w:pPr>
+        <w:pStyle w:val="Normal"/>
+        <w:spacing w:lineRule="auto" w:line="360" w:before="0" w:after="0"/>
+        <w:jc w:val="center"/>
+        <w:rPr>
+          <w:rFonts w:ascii="Arial" w:hAnsi="Arial" w:cs="Arial"/>
+          <w:b/>
+          <w:sz w:val="28"/>
+        </w:rPr>
+      </w:pPr>
+      <w:r>
+        <w:rPr>
+          <w:rFonts w:cs="Arial" w:ascii="Arial" w:hAnsi="Arial"/>
+          <w:b/>
+          <w:sz w:val="28"/>
+        </w:rPr>
+      </w:r>
+    </w:p>
+    <w:p>
+      <w:pPr>
+        <w:pStyle w:val="Normal"/>
+        <w:spacing w:lineRule="auto" w:line="360" w:before="0" w:after="0"/>
+        <w:jc w:val="center"/>
+        <w:rPr>
+          <w:rFonts w:ascii="Arial" w:hAnsi="Arial" w:cs="Arial"/>
+          <w:b/>
+          <w:sz w:val="28"/>
+        </w:rPr>
+      </w:pPr>
+      <w:r>
+        <w:rPr>
+          <w:rFonts w:cs="Arial" w:ascii="Arial" w:hAnsi="Arial"/>
+          <w:b/>
+          <w:sz w:val="28"/>
+        </w:rPr>
+      </w:r>
+    </w:p>
+    <w:p>
+      <w:pPr>
+        <w:pStyle w:val="Normal"/>
+        <w:spacing w:lineRule="auto" w:line="360" w:before="0" w:after="0"/>
+        <w:jc w:val="center"/>
+        <w:rPr>
+          <w:rFonts w:ascii="Arial" w:hAnsi="Arial" w:cs="Arial"/>
+          <w:b/>
+          <w:sz w:val="28"/>
+        </w:rPr>
+      </w:pPr>
+      <w:r>
+        <w:rPr>
+          <w:rFonts w:cs="Arial" w:ascii="Arial" w:hAnsi="Arial"/>
+          <w:b/>
+          <w:sz w:val="28"/>
+        </w:rPr>
+      </w:r>
+    </w:p>
+    <w:p>
+      <w:pPr>
+        <w:pStyle w:val="Normal"/>
+        <w:spacing w:lineRule="auto" w:line="360" w:before="0" w:after="0"/>
+        <w:jc w:val="center"/>
+        <w:rPr>
+          <w:rFonts w:ascii="Arial" w:hAnsi="Arial" w:cs="Arial"/>
+          <w:b/>
+          <w:sz w:val="28"/>
+        </w:rPr>
+      </w:pPr>
+      <w:r>
+        <w:rPr>
+          <w:rFonts w:cs="Arial" w:ascii="Arial" w:hAnsi="Arial"/>
+          <w:b/>
+          <w:sz w:val="28"/>
+        </w:rPr>
+      </w:r>
+    </w:p>
+    <w:p>
+      <w:pPr>
+        <w:pStyle w:val="Normal"/>
+        <w:spacing w:lineRule="auto" w:line="360" w:before="0" w:after="0"/>
+        <w:jc w:val="center"/>
+        <w:rPr>
+          <w:rFonts w:ascii="Arial" w:hAnsi="Arial" w:cs="Arial"/>
+          <w:b/>
+          <w:sz w:val="28"/>
+        </w:rPr>
+      </w:pPr>
+      <w:r>
+        <w:rPr>
+          <w:rFonts w:cs="Arial" w:ascii="Arial" w:hAnsi="Arial"/>
+          <w:b/>
+          <w:sz w:val="28"/>
+        </w:rPr>
+        <w:t>SUMÁRIO</w:t>
+      </w:r>
+    </w:p>
+    <w:p>
+      <w:pPr>
+        <w:pStyle w:val="Normal"/>
+        <w:jc w:val="center"/>
+        <w:rPr>
+          <w:rFonts w:ascii="Arial" w:hAnsi="Arial" w:cs="Arial"/>
           <w:i/>
           <w:i/>
           <w:sz w:val="22"/>
@@ -1847,53 +1554,10 @@
       <w:r>
         <w:rPr>
           <w:rFonts w:cs="Arial" w:ascii="Arial" w:hAnsi="Arial"/>
-          <w:b/>
           <w:i/>
           <w:sz w:val="22"/>
         </w:rPr>
       </w:r>
-      <w:r>
-        <w:br w:type="page"/>
-      </w:r>
-    </w:p>
-    <w:p>
-      <w:pPr>
-        <w:pStyle w:val="Normal"/>
-        <w:spacing w:lineRule="auto" w:line="360" w:before="0" w:after="0"/>
-        <w:jc w:val="center"/>
-        <w:rPr>
-          <w:rFonts w:ascii="Arial" w:hAnsi="Arial" w:cs="Arial"/>
-          <w:b/>
-          <w:sz w:val="28"/>
-        </w:rPr>
-      </w:pPr>
-      <w:r>
-        <w:rPr>
-          <w:rFonts w:cs="Arial" w:ascii="Arial" w:hAnsi="Arial"/>
-          <w:b/>
-          <w:sz w:val="28"/>
-        </w:rPr>
-        <w:t>LISTA DE QUADROS</w:t>
-      </w:r>
-    </w:p>
-    <w:p>
-      <w:pPr>
-        <w:pStyle w:val="Normal"/>
-        <w:jc w:val="center"/>
-        <w:rPr>
-          <w:rFonts w:ascii="Arial" w:hAnsi="Arial" w:cs="Arial"/>
-          <w:i/>
-          <w:i/>
-          <w:sz w:val="22"/>
-        </w:rPr>
-      </w:pPr>
-      <w:r>
-        <w:rPr>
-          <w:rFonts w:cs="Arial" w:ascii="Arial" w:hAnsi="Arial"/>
-          <w:i/>
-          <w:sz w:val="22"/>
-        </w:rPr>
-      </w:r>
     </w:p>
     <w:p>
       <w:pPr>
@@ -1956,2782 +1620,7 @@
           <w:color w:val="FF0000"/>
           <w:sz w:val="20"/>
         </w:rPr>
-      </w:r>
-    </w:p>
-    <w:tbl>
-      <w:tblPr>
-        <w:tblW w:w="8494" w:type="dxa"/>
-        <w:jc w:val="start"/>
-        <w:tblInd w:w="0" w:type="dxa"/>
-        <w:tblLayout w:type="fixed"/>
-        <w:tblCellMar>
-          <w:top w:w="0" w:type="dxa"/>
-          <w:start w:w="108" w:type="dxa"/>
-          <w:bottom w:w="0" w:type="dxa"/>
-          <w:end w:w="108" w:type="dxa"/>
-        </w:tblCellMar>
-        <w:tblLook w:firstRow="1" w:noVBand="1" w:lastRow="0" w:firstColumn="1" w:lastColumn="0" w:noHBand="0" w:val="04a0"/>
-      </w:tblPr>
-      <w:tblGrid>
-        <w:gridCol w:w="7792"/>
-        <w:gridCol w:w="702"/>
-      </w:tblGrid>
-      <w:tr>
-        <w:trPr/>
-        <w:tc>
-          <w:tcPr>
-            <w:tcW w:w="7792" w:type="dxa"/>
-            <w:tcBorders/>
-            <w:vAlign w:val="center"/>
-          </w:tcPr>
-          <w:p>
-            <w:pPr>
-              <w:pStyle w:val="CorpodeTexto"/>
-              <w:spacing w:lineRule="auto" w:line="480"/>
-              <w:jc w:val="start"/>
-              <w:rPr>
-                <w:b/>
-                <w:sz w:val="24"/>
-                <w:szCs w:val="24"/>
-              </w:rPr>
-            </w:pPr>
-            <w:r>
-              <w:rPr>
-                <w:b/>
-                <w:bCs/>
-                <w:sz w:val="24"/>
-                <w:szCs w:val="24"/>
-              </w:rPr>
-              <w:t xml:space="preserve">QUADRO 1 – </w:t>
-            </w:r>
-            <w:r>
-              <w:rPr>
-                <w:bCs/>
-                <w:sz w:val="24"/>
-                <w:szCs w:val="24"/>
-              </w:rPr>
-              <w:t>Competências Profissionais</w:t>
-            </w:r>
-          </w:p>
-        </w:tc>
-        <w:tc>
-          <w:tcPr>
-            <w:tcW w:w="702" w:type="dxa"/>
-            <w:tcBorders/>
-            <w:vAlign w:val="center"/>
-          </w:tcPr>
-          <w:p>
-            <w:pPr>
-              <w:pStyle w:val="CorpodeTexto"/>
-              <w:spacing w:lineRule="auto" w:line="480"/>
-              <w:jc w:val="start"/>
-              <w:rPr>
-                <w:sz w:val="24"/>
-                <w:szCs w:val="24"/>
-              </w:rPr>
-            </w:pPr>
-            <w:r>
-              <w:rPr>
-                <w:sz w:val="24"/>
-                <w:szCs w:val="24"/>
-              </w:rPr>
-              <w:t>17</w:t>
-            </w:r>
-          </w:p>
-        </w:tc>
-      </w:tr>
-      <w:tr>
-        <w:trPr/>
-        <w:tc>
-          <w:tcPr>
-            <w:tcW w:w="7792" w:type="dxa"/>
-            <w:tcBorders/>
-            <w:vAlign w:val="center"/>
-          </w:tcPr>
-          <w:p>
-            <w:pPr>
-              <w:pStyle w:val="CorpodeTexto"/>
-              <w:spacing w:lineRule="auto" w:line="480"/>
-              <w:jc w:val="start"/>
-              <w:rPr>
-                <w:b/>
-                <w:sz w:val="24"/>
-                <w:szCs w:val="24"/>
-              </w:rPr>
-            </w:pPr>
-            <w:r>
-              <w:rPr>
-                <w:b/>
-                <w:bCs/>
-                <w:sz w:val="24"/>
-                <w:szCs w:val="24"/>
-              </w:rPr>
-              <w:t xml:space="preserve">QUADRO 2 – </w:t>
-            </w:r>
-            <w:r>
-              <w:rPr>
-                <w:bCs/>
-                <w:sz w:val="24"/>
-                <w:szCs w:val="24"/>
-              </w:rPr>
-              <w:t>Legenda do Quadro 2</w:t>
-            </w:r>
-          </w:p>
-        </w:tc>
-        <w:tc>
-          <w:tcPr>
-            <w:tcW w:w="702" w:type="dxa"/>
-            <w:tcBorders/>
-            <w:vAlign w:val="center"/>
-          </w:tcPr>
-          <w:p>
-            <w:pPr>
-              <w:pStyle w:val="CorpodeTexto"/>
-              <w:spacing w:lineRule="auto" w:line="480"/>
-              <w:jc w:val="start"/>
-              <w:rPr>
-                <w:sz w:val="24"/>
-                <w:szCs w:val="24"/>
-              </w:rPr>
-            </w:pPr>
-            <w:r>
-              <w:rPr>
-                <w:sz w:val="24"/>
-                <w:szCs w:val="24"/>
-              </w:rPr>
-              <w:t>17</w:t>
-            </w:r>
-          </w:p>
-        </w:tc>
-      </w:tr>
-      <w:tr>
-        <w:trPr/>
-        <w:tc>
-          <w:tcPr>
-            <w:tcW w:w="7792" w:type="dxa"/>
-            <w:tcBorders/>
-            <w:vAlign w:val="center"/>
-          </w:tcPr>
-          <w:p>
-            <w:pPr>
-              <w:pStyle w:val="CorpodeTexto"/>
-              <w:spacing w:lineRule="auto" w:line="480"/>
-              <w:jc w:val="start"/>
-              <w:rPr>
-                <w:b/>
-                <w:bCs/>
-                <w:sz w:val="24"/>
-                <w:szCs w:val="24"/>
-              </w:rPr>
-            </w:pPr>
-            <w:r>
-              <w:rPr>
-                <w:b/>
-                <w:bCs/>
-                <w:sz w:val="24"/>
-                <w:szCs w:val="24"/>
-              </w:rPr>
-            </w:r>
-          </w:p>
-        </w:tc>
-        <w:tc>
-          <w:tcPr>
-            <w:tcW w:w="702" w:type="dxa"/>
-            <w:tcBorders/>
-            <w:vAlign w:val="center"/>
-          </w:tcPr>
-          <w:p>
-            <w:pPr>
-              <w:pStyle w:val="CorpodeTexto"/>
-              <w:spacing w:lineRule="auto" w:line="480"/>
-              <w:jc w:val="start"/>
-              <w:rPr>
-                <w:sz w:val="24"/>
-                <w:szCs w:val="24"/>
-              </w:rPr>
-            </w:pPr>
-            <w:r>
-              <w:rPr>
-                <w:sz w:val="24"/>
-                <w:szCs w:val="24"/>
-              </w:rPr>
-            </w:r>
-          </w:p>
-        </w:tc>
-      </w:tr>
-      <w:tr>
-        <w:trPr/>
-        <w:tc>
-          <w:tcPr>
-            <w:tcW w:w="7792" w:type="dxa"/>
-            <w:tcBorders/>
-            <w:vAlign w:val="center"/>
-          </w:tcPr>
-          <w:p>
-            <w:pPr>
-              <w:pStyle w:val="CorpodeTexto"/>
-              <w:spacing w:lineRule="auto" w:line="480"/>
-              <w:jc w:val="start"/>
-              <w:rPr>
-                <w:b/>
-                <w:bCs/>
-                <w:sz w:val="24"/>
-                <w:szCs w:val="24"/>
-              </w:rPr>
-            </w:pPr>
-            <w:r>
-              <w:rPr>
-                <w:b/>
-                <w:bCs/>
-                <w:sz w:val="24"/>
-                <w:szCs w:val="24"/>
-              </w:rPr>
-            </w:r>
-          </w:p>
-        </w:tc>
-        <w:tc>
-          <w:tcPr>
-            <w:tcW w:w="702" w:type="dxa"/>
-            <w:tcBorders/>
-            <w:vAlign w:val="center"/>
-          </w:tcPr>
-          <w:p>
-            <w:pPr>
-              <w:pStyle w:val="CorpodeTexto"/>
-              <w:spacing w:lineRule="auto" w:line="480"/>
-              <w:jc w:val="start"/>
-              <w:rPr>
-                <w:sz w:val="24"/>
-                <w:szCs w:val="24"/>
-              </w:rPr>
-            </w:pPr>
-            <w:r>
-              <w:rPr>
-                <w:sz w:val="24"/>
-                <w:szCs w:val="24"/>
-              </w:rPr>
-            </w:r>
-          </w:p>
-        </w:tc>
-      </w:tr>
-      <w:tr>
-        <w:trPr/>
-        <w:tc>
-          <w:tcPr>
-            <w:tcW w:w="7792" w:type="dxa"/>
-            <w:tcBorders/>
-            <w:vAlign w:val="center"/>
-          </w:tcPr>
-          <w:p>
-            <w:pPr>
-              <w:pStyle w:val="CorpodeTexto"/>
-              <w:spacing w:lineRule="auto" w:line="480"/>
-              <w:jc w:val="start"/>
-              <w:rPr>
-                <w:b/>
-                <w:bCs/>
-                <w:sz w:val="24"/>
-                <w:szCs w:val="24"/>
-              </w:rPr>
-            </w:pPr>
-            <w:r>
-              <w:rPr>
-                <w:b/>
-                <w:bCs/>
-                <w:sz w:val="24"/>
-                <w:szCs w:val="24"/>
-              </w:rPr>
-            </w:r>
-          </w:p>
-        </w:tc>
-        <w:tc>
-          <w:tcPr>
-            <w:tcW w:w="702" w:type="dxa"/>
-            <w:tcBorders/>
-            <w:vAlign w:val="center"/>
-          </w:tcPr>
-          <w:p>
-            <w:pPr>
-              <w:pStyle w:val="CorpodeTexto"/>
-              <w:spacing w:lineRule="auto" w:line="480"/>
-              <w:jc w:val="start"/>
-              <w:rPr>
-                <w:sz w:val="24"/>
-                <w:szCs w:val="24"/>
-              </w:rPr>
-            </w:pPr>
-            <w:r>
-              <w:rPr>
-                <w:sz w:val="24"/>
-                <w:szCs w:val="24"/>
-              </w:rPr>
-            </w:r>
-          </w:p>
-        </w:tc>
-      </w:tr>
-      <w:tr>
-        <w:trPr/>
-        <w:tc>
-          <w:tcPr>
-            <w:tcW w:w="7792" w:type="dxa"/>
-            <w:tcBorders/>
-            <w:vAlign w:val="center"/>
-          </w:tcPr>
-          <w:p>
-            <w:pPr>
-              <w:pStyle w:val="CorpodeTexto"/>
-              <w:spacing w:lineRule="auto" w:line="480"/>
-              <w:jc w:val="start"/>
-              <w:rPr>
-                <w:b/>
-                <w:bCs/>
-                <w:sz w:val="24"/>
-                <w:szCs w:val="24"/>
-              </w:rPr>
-            </w:pPr>
-            <w:r>
-              <w:rPr>
-                <w:b/>
-                <w:bCs/>
-                <w:sz w:val="24"/>
-                <w:szCs w:val="24"/>
-              </w:rPr>
-            </w:r>
-          </w:p>
-        </w:tc>
-        <w:tc>
-          <w:tcPr>
-            <w:tcW w:w="702" w:type="dxa"/>
-            <w:tcBorders/>
-            <w:vAlign w:val="center"/>
-          </w:tcPr>
-          <w:p>
-            <w:pPr>
-              <w:pStyle w:val="CorpodeTexto"/>
-              <w:spacing w:lineRule="auto" w:line="480"/>
-              <w:jc w:val="start"/>
-              <w:rPr>
-                <w:sz w:val="24"/>
-                <w:szCs w:val="24"/>
-              </w:rPr>
-            </w:pPr>
-            <w:r>
-              <w:rPr>
-                <w:sz w:val="24"/>
-                <w:szCs w:val="24"/>
-              </w:rPr>
-            </w:r>
-          </w:p>
-        </w:tc>
-      </w:tr>
-      <w:tr>
-        <w:trPr/>
-        <w:tc>
-          <w:tcPr>
-            <w:tcW w:w="7792" w:type="dxa"/>
-            <w:tcBorders/>
-            <w:vAlign w:val="center"/>
-          </w:tcPr>
-          <w:p>
-            <w:pPr>
-              <w:pStyle w:val="CorpodeTexto"/>
-              <w:spacing w:lineRule="auto" w:line="480"/>
-              <w:jc w:val="start"/>
-              <w:rPr>
-                <w:b/>
-                <w:bCs/>
-                <w:sz w:val="24"/>
-                <w:szCs w:val="24"/>
-              </w:rPr>
-            </w:pPr>
-            <w:r>
-              <w:rPr>
-                <w:b/>
-                <w:bCs/>
-                <w:sz w:val="24"/>
-                <w:szCs w:val="24"/>
-              </w:rPr>
-            </w:r>
-          </w:p>
-        </w:tc>
-        <w:tc>
-          <w:tcPr>
-            <w:tcW w:w="702" w:type="dxa"/>
-            <w:tcBorders/>
-            <w:vAlign w:val="center"/>
-          </w:tcPr>
-          <w:p>
-            <w:pPr>
-              <w:pStyle w:val="CorpodeTexto"/>
-              <w:spacing w:lineRule="auto" w:line="480"/>
-              <w:jc w:val="start"/>
-              <w:rPr>
-                <w:sz w:val="24"/>
-                <w:szCs w:val="24"/>
-              </w:rPr>
-            </w:pPr>
-            <w:r>
-              <w:rPr>
-                <w:sz w:val="24"/>
-                <w:szCs w:val="24"/>
-              </w:rPr>
-            </w:r>
-          </w:p>
-        </w:tc>
-      </w:tr>
-      <w:tr>
-        <w:trPr/>
-        <w:tc>
-          <w:tcPr>
-            <w:tcW w:w="7792" w:type="dxa"/>
-            <w:tcBorders/>
-            <w:vAlign w:val="center"/>
-          </w:tcPr>
-          <w:p>
-            <w:pPr>
-              <w:pStyle w:val="CorpodeTexto"/>
-              <w:spacing w:lineRule="auto" w:line="480"/>
-              <w:jc w:val="start"/>
-              <w:rPr>
-                <w:b/>
-                <w:bCs/>
-                <w:sz w:val="24"/>
-                <w:szCs w:val="24"/>
-              </w:rPr>
-            </w:pPr>
-            <w:r>
-              <w:rPr>
-                <w:b/>
-                <w:bCs/>
-                <w:sz w:val="24"/>
-                <w:szCs w:val="24"/>
-              </w:rPr>
-            </w:r>
-          </w:p>
-        </w:tc>
-        <w:tc>
-          <w:tcPr>
-            <w:tcW w:w="702" w:type="dxa"/>
-            <w:tcBorders/>
-            <w:vAlign w:val="center"/>
-          </w:tcPr>
-          <w:p>
-            <w:pPr>
-              <w:pStyle w:val="CorpodeTexto"/>
-              <w:spacing w:lineRule="auto" w:line="480"/>
-              <w:jc w:val="start"/>
-              <w:rPr>
-                <w:sz w:val="24"/>
-                <w:szCs w:val="24"/>
-              </w:rPr>
-            </w:pPr>
-            <w:r>
-              <w:rPr>
-                <w:sz w:val="24"/>
-                <w:szCs w:val="24"/>
-              </w:rPr>
-            </w:r>
-          </w:p>
-        </w:tc>
-      </w:tr>
-    </w:tbl>
-    <w:p>
-      <w:pPr>
-        <w:pStyle w:val="Normal"/>
-        <w:jc w:val="center"/>
-        <w:rPr>
-          <w:rFonts w:ascii="Arial" w:hAnsi="Arial" w:cs="Arial"/>
-          <w:i/>
-          <w:i/>
-          <w:sz w:val="22"/>
-        </w:rPr>
-      </w:pPr>
-      <w:r>
-        <w:rPr>
-          <w:rFonts w:cs="Arial" w:ascii="Arial" w:hAnsi="Arial"/>
-          <w:i/>
-          <w:sz w:val="22"/>
-        </w:rPr>
-      </w:r>
-    </w:p>
-    <w:p>
-      <w:pPr>
-        <w:pStyle w:val="Normal"/>
-        <w:jc w:val="center"/>
-        <w:rPr>
-          <w:rFonts w:ascii="Arial" w:hAnsi="Arial" w:cs="Arial"/>
-          <w:i/>
-          <w:i/>
-          <w:color w:val="FF0000"/>
-          <w:sz w:val="22"/>
-        </w:rPr>
-      </w:pPr>
-      <w:r>
-        <w:rPr>
-          <w:rFonts w:cs="Arial" w:ascii="Arial" w:hAnsi="Arial"/>
-          <w:i/>
-          <w:color w:val="FF0000"/>
-          <w:sz w:val="22"/>
-        </w:rPr>
-        <w:t>(Letra 12, Arial, Maiúsculo)</w:t>
-      </w:r>
-    </w:p>
-    <w:p>
-      <w:pPr>
-        <w:pStyle w:val="Normal"/>
-        <w:spacing w:lineRule="auto" w:line="360"/>
-        <w:jc w:val="center"/>
-        <w:rPr/>
-      </w:pPr>
-      <w:r>
-        <w:rPr/>
-      </w:r>
-      <w:r>
-        <w:br w:type="page"/>
-      </w:r>
-    </w:p>
-    <w:p>
-      <w:pPr>
-        <w:pStyle w:val="Normal"/>
-        <w:spacing w:lineRule="auto" w:line="360" w:before="0" w:after="0"/>
-        <w:jc w:val="center"/>
-        <w:rPr>
-          <w:rFonts w:ascii="Arial" w:hAnsi="Arial" w:cs="Arial"/>
-          <w:b/>
-          <w:sz w:val="28"/>
-        </w:rPr>
-      </w:pPr>
-      <w:r>
-        <w:rPr>
-          <w:rFonts w:cs="Arial" w:ascii="Arial" w:hAnsi="Arial"/>
-          <w:b/>
-          <w:sz w:val="28"/>
-        </w:rPr>
-        <w:t>LISTA DE TABELAS</w:t>
-      </w:r>
-    </w:p>
-    <w:p>
-      <w:pPr>
-        <w:pStyle w:val="Normal"/>
-        <w:jc w:val="center"/>
-        <w:rPr>
-          <w:rFonts w:ascii="Arial" w:hAnsi="Arial" w:cs="Arial"/>
-          <w:i/>
-          <w:i/>
-          <w:sz w:val="22"/>
-        </w:rPr>
-      </w:pPr>
-      <w:r>
-        <w:rPr>
-          <w:rFonts w:cs="Arial" w:ascii="Arial" w:hAnsi="Arial"/>
-          <w:i/>
-          <w:sz w:val="22"/>
-        </w:rPr>
-      </w:r>
-    </w:p>
-    <w:p>
-      <w:pPr>
-        <w:pStyle w:val="Normal"/>
-        <w:spacing w:lineRule="auto" w:line="360"/>
-        <w:jc w:val="center"/>
-        <w:rPr>
-          <w:rFonts w:ascii="Arial" w:hAnsi="Arial" w:cs="Arial"/>
-          <w:b/>
-          <w:color w:val="FF0000"/>
-          <w:sz w:val="20"/>
-        </w:rPr>
-      </w:pPr>
-      <w:r>
-        <w:rPr>
-          <w:rFonts w:cs="Arial" w:ascii="Arial" w:hAnsi="Arial"/>
-          <w:b/>
-          <w:color w:val="FF0000"/>
-          <w:sz w:val="20"/>
-        </w:rPr>
-      </w:r>
-    </w:p>
-    <w:p>
-      <w:pPr>
-        <w:pStyle w:val="Normal"/>
-        <w:spacing w:lineRule="auto" w:line="360"/>
-        <w:jc w:val="center"/>
-        <w:rPr>
-          <w:rFonts w:ascii="Arial" w:hAnsi="Arial" w:cs="Arial"/>
-          <w:b/>
-          <w:color w:val="FF0000"/>
-          <w:sz w:val="20"/>
-        </w:rPr>
-      </w:pPr>
-      <w:r>
-        <w:rPr>
-          <w:rFonts w:cs="Arial" w:ascii="Arial" w:hAnsi="Arial"/>
-          <w:b/>
-          <w:color w:val="FF0000"/>
-          <w:sz w:val="20"/>
-        </w:rPr>
-      </w:r>
-    </w:p>
-    <w:p>
-      <w:pPr>
-        <w:pStyle w:val="Normal"/>
-        <w:spacing w:lineRule="auto" w:line="360"/>
-        <w:jc w:val="center"/>
-        <w:rPr>
-          <w:rFonts w:ascii="Arial" w:hAnsi="Arial" w:cs="Arial"/>
-          <w:b/>
-          <w:color w:val="FF0000"/>
-          <w:sz w:val="20"/>
-        </w:rPr>
-      </w:pPr>
-      <w:r>
-        <w:rPr>
-          <w:rFonts w:cs="Arial" w:ascii="Arial" w:hAnsi="Arial"/>
-          <w:b/>
-          <w:color w:val="FF0000"/>
-          <w:sz w:val="20"/>
-        </w:rPr>
-      </w:r>
-    </w:p>
-    <w:tbl>
-      <w:tblPr>
-        <w:tblW w:w="8494" w:type="dxa"/>
-        <w:jc w:val="start"/>
-        <w:tblInd w:w="0" w:type="dxa"/>
-        <w:tblLayout w:type="fixed"/>
-        <w:tblCellMar>
-          <w:top w:w="0" w:type="dxa"/>
-          <w:start w:w="108" w:type="dxa"/>
-          <w:bottom w:w="0" w:type="dxa"/>
-          <w:end w:w="108" w:type="dxa"/>
-        </w:tblCellMar>
-        <w:tblLook w:firstRow="1" w:noVBand="1" w:lastRow="0" w:firstColumn="1" w:lastColumn="0" w:noHBand="0" w:val="04a0"/>
-      </w:tblPr>
-      <w:tblGrid>
-        <w:gridCol w:w="7792"/>
-        <w:gridCol w:w="702"/>
-      </w:tblGrid>
-      <w:tr>
-        <w:trPr/>
-        <w:tc>
-          <w:tcPr>
-            <w:tcW w:w="7792" w:type="dxa"/>
-            <w:tcBorders/>
-            <w:vAlign w:val="center"/>
-          </w:tcPr>
-          <w:p>
-            <w:pPr>
-              <w:pStyle w:val="CorpodeTexto"/>
-              <w:spacing w:lineRule="auto" w:line="480"/>
-              <w:jc w:val="start"/>
-              <w:rPr>
-                <w:b/>
-                <w:sz w:val="24"/>
-                <w:szCs w:val="24"/>
-              </w:rPr>
-            </w:pPr>
-            <w:r>
-              <w:rPr>
-                <w:b/>
-                <w:bCs/>
-                <w:sz w:val="24"/>
-                <w:szCs w:val="24"/>
-              </w:rPr>
-              <w:t xml:space="preserve">TABELA 1 – </w:t>
-            </w:r>
-            <w:r>
-              <w:rPr>
-                <w:bCs/>
-                <w:sz w:val="24"/>
-                <w:szCs w:val="24"/>
-              </w:rPr>
-              <w:t>Acervo de Livros por Classes de Conhecimentos</w:t>
-            </w:r>
-          </w:p>
-        </w:tc>
-        <w:tc>
-          <w:tcPr>
-            <w:tcW w:w="702" w:type="dxa"/>
-            <w:tcBorders/>
-            <w:vAlign w:val="center"/>
-          </w:tcPr>
-          <w:p>
-            <w:pPr>
-              <w:pStyle w:val="CorpodeTexto"/>
-              <w:spacing w:lineRule="auto" w:line="480"/>
-              <w:jc w:val="start"/>
-              <w:rPr>
-                <w:sz w:val="24"/>
-                <w:szCs w:val="24"/>
-              </w:rPr>
-            </w:pPr>
-            <w:r>
-              <w:rPr>
-                <w:sz w:val="24"/>
-                <w:szCs w:val="24"/>
-              </w:rPr>
-              <w:t>16</w:t>
-            </w:r>
-          </w:p>
-        </w:tc>
-      </w:tr>
-      <w:tr>
-        <w:trPr/>
-        <w:tc>
-          <w:tcPr>
-            <w:tcW w:w="7792" w:type="dxa"/>
-            <w:tcBorders/>
-            <w:vAlign w:val="center"/>
-          </w:tcPr>
-          <w:p>
-            <w:pPr>
-              <w:pStyle w:val="CorpodeTexto"/>
-              <w:spacing w:lineRule="auto" w:line="480"/>
-              <w:jc w:val="start"/>
-              <w:rPr>
-                <w:b/>
-                <w:sz w:val="24"/>
-                <w:szCs w:val="24"/>
-              </w:rPr>
-            </w:pPr>
-            <w:r>
-              <w:rPr>
-                <w:b/>
-                <w:bCs/>
-                <w:sz w:val="24"/>
-                <w:szCs w:val="24"/>
-              </w:rPr>
-              <w:t xml:space="preserve">TABELA 2 – </w:t>
-            </w:r>
-            <w:r>
-              <w:rPr>
-                <w:bCs/>
-                <w:sz w:val="24"/>
-                <w:szCs w:val="24"/>
-              </w:rPr>
-              <w:t>Legenda da Tabela 2</w:t>
-            </w:r>
-          </w:p>
-        </w:tc>
-        <w:tc>
-          <w:tcPr>
-            <w:tcW w:w="702" w:type="dxa"/>
-            <w:tcBorders/>
-            <w:vAlign w:val="center"/>
-          </w:tcPr>
-          <w:p>
-            <w:pPr>
-              <w:pStyle w:val="CorpodeTexto"/>
-              <w:spacing w:lineRule="auto" w:line="480"/>
-              <w:jc w:val="start"/>
-              <w:rPr>
-                <w:sz w:val="24"/>
-                <w:szCs w:val="24"/>
-              </w:rPr>
-            </w:pPr>
-            <w:r>
-              <w:rPr>
-                <w:sz w:val="24"/>
-                <w:szCs w:val="24"/>
-              </w:rPr>
-              <w:t>17</w:t>
-            </w:r>
-          </w:p>
-        </w:tc>
-      </w:tr>
-      <w:tr>
-        <w:trPr/>
-        <w:tc>
-          <w:tcPr>
-            <w:tcW w:w="7792" w:type="dxa"/>
-            <w:tcBorders/>
-            <w:vAlign w:val="center"/>
-          </w:tcPr>
-          <w:p>
-            <w:pPr>
-              <w:pStyle w:val="CorpodeTexto"/>
-              <w:spacing w:lineRule="auto" w:line="480"/>
-              <w:jc w:val="start"/>
-              <w:rPr>
-                <w:b/>
-                <w:bCs/>
-                <w:sz w:val="24"/>
-                <w:szCs w:val="24"/>
-              </w:rPr>
-            </w:pPr>
-            <w:r>
-              <w:rPr>
-                <w:b/>
-                <w:bCs/>
-                <w:sz w:val="24"/>
-                <w:szCs w:val="24"/>
-              </w:rPr>
-            </w:r>
-          </w:p>
-        </w:tc>
-        <w:tc>
-          <w:tcPr>
-            <w:tcW w:w="702" w:type="dxa"/>
-            <w:tcBorders/>
-            <w:vAlign w:val="center"/>
-          </w:tcPr>
-          <w:p>
-            <w:pPr>
-              <w:pStyle w:val="CorpodeTexto"/>
-              <w:spacing w:lineRule="auto" w:line="480"/>
-              <w:jc w:val="start"/>
-              <w:rPr>
-                <w:sz w:val="24"/>
-                <w:szCs w:val="24"/>
-              </w:rPr>
-            </w:pPr>
-            <w:r>
-              <w:rPr>
-                <w:sz w:val="24"/>
-                <w:szCs w:val="24"/>
-              </w:rPr>
-            </w:r>
-          </w:p>
-        </w:tc>
-      </w:tr>
-      <w:tr>
-        <w:trPr/>
-        <w:tc>
-          <w:tcPr>
-            <w:tcW w:w="7792" w:type="dxa"/>
-            <w:tcBorders/>
-            <w:vAlign w:val="center"/>
-          </w:tcPr>
-          <w:p>
-            <w:pPr>
-              <w:pStyle w:val="CorpodeTexto"/>
-              <w:spacing w:lineRule="auto" w:line="480"/>
-              <w:jc w:val="start"/>
-              <w:rPr>
-                <w:b/>
-                <w:bCs/>
-                <w:sz w:val="24"/>
-                <w:szCs w:val="24"/>
-              </w:rPr>
-            </w:pPr>
-            <w:r>
-              <w:rPr>
-                <w:b/>
-                <w:bCs/>
-                <w:sz w:val="24"/>
-                <w:szCs w:val="24"/>
-              </w:rPr>
-            </w:r>
-          </w:p>
-        </w:tc>
-        <w:tc>
-          <w:tcPr>
-            <w:tcW w:w="702" w:type="dxa"/>
-            <w:tcBorders/>
-            <w:vAlign w:val="center"/>
-          </w:tcPr>
-          <w:p>
-            <w:pPr>
-              <w:pStyle w:val="CorpodeTexto"/>
-              <w:spacing w:lineRule="auto" w:line="480"/>
-              <w:jc w:val="start"/>
-              <w:rPr>
-                <w:sz w:val="24"/>
-                <w:szCs w:val="24"/>
-              </w:rPr>
-            </w:pPr>
-            <w:r>
-              <w:rPr>
-                <w:sz w:val="24"/>
-                <w:szCs w:val="24"/>
-              </w:rPr>
-            </w:r>
-          </w:p>
-        </w:tc>
-      </w:tr>
-      <w:tr>
-        <w:trPr/>
-        <w:tc>
-          <w:tcPr>
-            <w:tcW w:w="7792" w:type="dxa"/>
-            <w:tcBorders/>
-            <w:vAlign w:val="center"/>
-          </w:tcPr>
-          <w:p>
-            <w:pPr>
-              <w:pStyle w:val="CorpodeTexto"/>
-              <w:spacing w:lineRule="auto" w:line="480"/>
-              <w:jc w:val="start"/>
-              <w:rPr>
-                <w:b/>
-                <w:bCs/>
-                <w:sz w:val="24"/>
-                <w:szCs w:val="24"/>
-              </w:rPr>
-            </w:pPr>
-            <w:r>
-              <w:rPr>
-                <w:b/>
-                <w:bCs/>
-                <w:sz w:val="24"/>
-                <w:szCs w:val="24"/>
-              </w:rPr>
-            </w:r>
-          </w:p>
-        </w:tc>
-        <w:tc>
-          <w:tcPr>
-            <w:tcW w:w="702" w:type="dxa"/>
-            <w:tcBorders/>
-            <w:vAlign w:val="center"/>
-          </w:tcPr>
-          <w:p>
-            <w:pPr>
-              <w:pStyle w:val="CorpodeTexto"/>
-              <w:spacing w:lineRule="auto" w:line="480"/>
-              <w:jc w:val="start"/>
-              <w:rPr>
-                <w:sz w:val="24"/>
-                <w:szCs w:val="24"/>
-              </w:rPr>
-            </w:pPr>
-            <w:r>
-              <w:rPr>
-                <w:sz w:val="24"/>
-                <w:szCs w:val="24"/>
-              </w:rPr>
-            </w:r>
-          </w:p>
-        </w:tc>
-      </w:tr>
-      <w:tr>
-        <w:trPr/>
-        <w:tc>
-          <w:tcPr>
-            <w:tcW w:w="7792" w:type="dxa"/>
-            <w:tcBorders/>
-            <w:vAlign w:val="center"/>
-          </w:tcPr>
-          <w:p>
-            <w:pPr>
-              <w:pStyle w:val="CorpodeTexto"/>
-              <w:spacing w:lineRule="auto" w:line="480"/>
-              <w:jc w:val="start"/>
-              <w:rPr>
-                <w:b/>
-                <w:bCs/>
-                <w:sz w:val="24"/>
-                <w:szCs w:val="24"/>
-              </w:rPr>
-            </w:pPr>
-            <w:r>
-              <w:rPr>
-                <w:b/>
-                <w:bCs/>
-                <w:sz w:val="24"/>
-                <w:szCs w:val="24"/>
-              </w:rPr>
-            </w:r>
-          </w:p>
-        </w:tc>
-        <w:tc>
-          <w:tcPr>
-            <w:tcW w:w="702" w:type="dxa"/>
-            <w:tcBorders/>
-            <w:vAlign w:val="center"/>
-          </w:tcPr>
-          <w:p>
-            <w:pPr>
-              <w:pStyle w:val="CorpodeTexto"/>
-              <w:spacing w:lineRule="auto" w:line="480"/>
-              <w:jc w:val="start"/>
-              <w:rPr>
-                <w:sz w:val="24"/>
-                <w:szCs w:val="24"/>
-              </w:rPr>
-            </w:pPr>
-            <w:r>
-              <w:rPr>
-                <w:sz w:val="24"/>
-                <w:szCs w:val="24"/>
-              </w:rPr>
-            </w:r>
-          </w:p>
-        </w:tc>
-      </w:tr>
-      <w:tr>
-        <w:trPr/>
-        <w:tc>
-          <w:tcPr>
-            <w:tcW w:w="7792" w:type="dxa"/>
-            <w:tcBorders/>
-            <w:vAlign w:val="center"/>
-          </w:tcPr>
-          <w:p>
-            <w:pPr>
-              <w:pStyle w:val="CorpodeTexto"/>
-              <w:spacing w:lineRule="auto" w:line="480"/>
-              <w:jc w:val="start"/>
-              <w:rPr>
-                <w:b/>
-                <w:bCs/>
-                <w:sz w:val="24"/>
-                <w:szCs w:val="24"/>
-              </w:rPr>
-            </w:pPr>
-            <w:r>
-              <w:rPr>
-                <w:b/>
-                <w:bCs/>
-                <w:sz w:val="24"/>
-                <w:szCs w:val="24"/>
-              </w:rPr>
-            </w:r>
-          </w:p>
-        </w:tc>
-        <w:tc>
-          <w:tcPr>
-            <w:tcW w:w="702" w:type="dxa"/>
-            <w:tcBorders/>
-            <w:vAlign w:val="center"/>
-          </w:tcPr>
-          <w:p>
-            <w:pPr>
-              <w:pStyle w:val="CorpodeTexto"/>
-              <w:spacing w:lineRule="auto" w:line="480"/>
-              <w:jc w:val="start"/>
-              <w:rPr>
-                <w:sz w:val="24"/>
-                <w:szCs w:val="24"/>
-              </w:rPr>
-            </w:pPr>
-            <w:r>
-              <w:rPr>
-                <w:sz w:val="24"/>
-                <w:szCs w:val="24"/>
-              </w:rPr>
-            </w:r>
-          </w:p>
-        </w:tc>
-      </w:tr>
-      <w:tr>
-        <w:trPr/>
-        <w:tc>
-          <w:tcPr>
-            <w:tcW w:w="7792" w:type="dxa"/>
-            <w:tcBorders/>
-            <w:vAlign w:val="center"/>
-          </w:tcPr>
-          <w:p>
-            <w:pPr>
-              <w:pStyle w:val="CorpodeTexto"/>
-              <w:spacing w:lineRule="auto" w:line="480"/>
-              <w:jc w:val="start"/>
-              <w:rPr>
-                <w:b/>
-                <w:bCs/>
-                <w:sz w:val="24"/>
-                <w:szCs w:val="24"/>
-              </w:rPr>
-            </w:pPr>
-            <w:r>
-              <w:rPr>
-                <w:b/>
-                <w:bCs/>
-                <w:sz w:val="24"/>
-                <w:szCs w:val="24"/>
-              </w:rPr>
-            </w:r>
-          </w:p>
-        </w:tc>
-        <w:tc>
-          <w:tcPr>
-            <w:tcW w:w="702" w:type="dxa"/>
-            <w:tcBorders/>
-            <w:vAlign w:val="center"/>
-          </w:tcPr>
-          <w:p>
-            <w:pPr>
-              <w:pStyle w:val="CorpodeTexto"/>
-              <w:spacing w:lineRule="auto" w:line="480"/>
-              <w:jc w:val="start"/>
-              <w:rPr>
-                <w:sz w:val="24"/>
-                <w:szCs w:val="24"/>
-              </w:rPr>
-            </w:pPr>
-            <w:r>
-              <w:rPr>
-                <w:sz w:val="24"/>
-                <w:szCs w:val="24"/>
-              </w:rPr>
-            </w:r>
-          </w:p>
-        </w:tc>
-      </w:tr>
-    </w:tbl>
-    <w:p>
-      <w:pPr>
-        <w:pStyle w:val="Normal"/>
-        <w:jc w:val="center"/>
-        <w:rPr>
-          <w:rFonts w:ascii="Arial" w:hAnsi="Arial" w:cs="Arial"/>
-          <w:i/>
-          <w:i/>
-          <w:sz w:val="22"/>
-        </w:rPr>
-      </w:pPr>
-      <w:r>
-        <w:rPr>
-          <w:rFonts w:cs="Arial" w:ascii="Arial" w:hAnsi="Arial"/>
-          <w:i/>
-          <w:sz w:val="22"/>
-        </w:rPr>
-      </w:r>
-    </w:p>
-    <w:p>
-      <w:pPr>
-        <w:pStyle w:val="Normal"/>
-        <w:jc w:val="center"/>
-        <w:rPr>
-          <w:rFonts w:ascii="Arial" w:hAnsi="Arial" w:cs="Arial"/>
-          <w:i/>
-          <w:i/>
-          <w:color w:val="FF0000"/>
-          <w:sz w:val="22"/>
-        </w:rPr>
-      </w:pPr>
-      <w:r>
-        <w:rPr>
-          <w:rFonts w:cs="Arial" w:ascii="Arial" w:hAnsi="Arial"/>
-          <w:i/>
-          <w:color w:val="FF0000"/>
-          <w:sz w:val="22"/>
-        </w:rPr>
-        <w:t>(Letra 12, Arial, Maiúsculo)</w:t>
-      </w:r>
-    </w:p>
-    <w:p>
-      <w:pPr>
-        <w:pStyle w:val="Normal"/>
-        <w:spacing w:lineRule="auto" w:line="360"/>
-        <w:jc w:val="center"/>
-        <w:rPr/>
-      </w:pPr>
-      <w:r>
-        <w:rPr/>
-      </w:r>
-    </w:p>
-    <w:p>
-      <w:pPr>
-        <w:pStyle w:val="Normal"/>
-        <w:spacing w:lineRule="auto" w:line="259" w:before="0" w:after="160"/>
-        <w:rPr>
-          <w:rFonts w:ascii="Arial" w:hAnsi="Arial" w:cs="Arial"/>
-          <w:b/>
-          <w:i/>
-          <w:i/>
-          <w:sz w:val="22"/>
-        </w:rPr>
-      </w:pPr>
-      <w:r>
-        <w:rPr>
-          <w:rFonts w:cs="Arial" w:ascii="Arial" w:hAnsi="Arial"/>
-          <w:b/>
-          <w:i/>
-          <w:sz w:val="22"/>
-        </w:rPr>
-      </w:r>
-      <w:r>
-        <w:br w:type="page"/>
-      </w:r>
-    </w:p>
-    <w:p>
-      <w:pPr>
-        <w:pStyle w:val="Normal"/>
-        <w:spacing w:lineRule="auto" w:line="360" w:before="0" w:after="0"/>
-        <w:jc w:val="center"/>
-        <w:rPr>
-          <w:rFonts w:ascii="Arial" w:hAnsi="Arial" w:cs="Arial"/>
-          <w:b/>
-          <w:sz w:val="28"/>
-        </w:rPr>
-      </w:pPr>
-      <w:r>
-        <w:rPr>
-          <w:rFonts w:cs="Arial" w:ascii="Arial" w:hAnsi="Arial"/>
-          <w:b/>
-          <w:sz w:val="28"/>
-        </w:rPr>
-        <w:t>LISTA DE ALGORITMOS</w:t>
-      </w:r>
-    </w:p>
-    <w:p>
-      <w:pPr>
-        <w:pStyle w:val="Normal"/>
-        <w:jc w:val="center"/>
-        <w:rPr>
-          <w:rFonts w:ascii="Arial" w:hAnsi="Arial" w:cs="Arial"/>
-          <w:i/>
-          <w:i/>
-          <w:sz w:val="22"/>
-        </w:rPr>
-      </w:pPr>
-      <w:r>
-        <w:rPr>
-          <w:rFonts w:cs="Arial" w:ascii="Arial" w:hAnsi="Arial"/>
-          <w:i/>
-          <w:sz w:val="22"/>
-        </w:rPr>
-      </w:r>
-    </w:p>
-    <w:p>
-      <w:pPr>
-        <w:pStyle w:val="Normal"/>
-        <w:spacing w:lineRule="auto" w:line="360"/>
-        <w:jc w:val="center"/>
-        <w:rPr>
-          <w:rFonts w:ascii="Arial" w:hAnsi="Arial" w:cs="Arial"/>
-          <w:b/>
-          <w:color w:val="FF0000"/>
-          <w:sz w:val="20"/>
-        </w:rPr>
-      </w:pPr>
-      <w:r>
-        <w:rPr>
-          <w:rFonts w:cs="Arial" w:ascii="Arial" w:hAnsi="Arial"/>
-          <w:b/>
-          <w:color w:val="FF0000"/>
-          <w:sz w:val="20"/>
-        </w:rPr>
-      </w:r>
-    </w:p>
-    <w:p>
-      <w:pPr>
-        <w:pStyle w:val="Normal"/>
-        <w:spacing w:lineRule="auto" w:line="360"/>
-        <w:jc w:val="center"/>
-        <w:rPr>
-          <w:rFonts w:ascii="Arial" w:hAnsi="Arial" w:cs="Arial"/>
-          <w:b/>
-          <w:color w:val="FF0000"/>
-          <w:sz w:val="20"/>
-        </w:rPr>
-      </w:pPr>
-      <w:r>
-        <w:rPr>
-          <w:rFonts w:cs="Arial" w:ascii="Arial" w:hAnsi="Arial"/>
-          <w:b/>
-          <w:color w:val="FF0000"/>
-          <w:sz w:val="20"/>
-        </w:rPr>
-      </w:r>
-    </w:p>
-    <w:p>
-      <w:pPr>
-        <w:pStyle w:val="Normal"/>
-        <w:spacing w:lineRule="auto" w:line="360"/>
-        <w:jc w:val="center"/>
-        <w:rPr>
-          <w:rFonts w:ascii="Arial" w:hAnsi="Arial" w:cs="Arial"/>
-          <w:b/>
-          <w:color w:val="FF0000"/>
-          <w:sz w:val="20"/>
-        </w:rPr>
-      </w:pPr>
-      <w:r>
-        <w:rPr>
-          <w:rFonts w:cs="Arial" w:ascii="Arial" w:hAnsi="Arial"/>
-          <w:b/>
-          <w:color w:val="FF0000"/>
-          <w:sz w:val="20"/>
-        </w:rPr>
-      </w:r>
-    </w:p>
-    <w:tbl>
-      <w:tblPr>
-        <w:tblW w:w="8494" w:type="dxa"/>
-        <w:jc w:val="start"/>
-        <w:tblInd w:w="0" w:type="dxa"/>
-        <w:tblLayout w:type="fixed"/>
-        <w:tblCellMar>
-          <w:top w:w="0" w:type="dxa"/>
-          <w:start w:w="108" w:type="dxa"/>
-          <w:bottom w:w="0" w:type="dxa"/>
-          <w:end w:w="108" w:type="dxa"/>
-        </w:tblCellMar>
-        <w:tblLook w:firstRow="1" w:noVBand="1" w:lastRow="0" w:firstColumn="1" w:lastColumn="0" w:noHBand="0" w:val="04a0"/>
-      </w:tblPr>
-      <w:tblGrid>
-        <w:gridCol w:w="7792"/>
-        <w:gridCol w:w="702"/>
-      </w:tblGrid>
-      <w:tr>
-        <w:trPr/>
-        <w:tc>
-          <w:tcPr>
-            <w:tcW w:w="7792" w:type="dxa"/>
-            <w:tcBorders/>
-            <w:vAlign w:val="center"/>
-          </w:tcPr>
-          <w:p>
-            <w:pPr>
-              <w:pStyle w:val="CorpodeTexto"/>
-              <w:spacing w:lineRule="auto" w:line="480"/>
-              <w:jc w:val="start"/>
-              <w:rPr>
-                <w:b/>
-                <w:sz w:val="24"/>
-                <w:szCs w:val="24"/>
-              </w:rPr>
-            </w:pPr>
-            <w:r>
-              <w:rPr>
-                <w:b/>
-                <w:bCs/>
-                <w:sz w:val="24"/>
-                <w:szCs w:val="24"/>
-              </w:rPr>
-              <w:t xml:space="preserve">ALGORITMO 1 – </w:t>
-            </w:r>
-            <w:r>
-              <w:rPr>
-                <w:bCs/>
-                <w:sz w:val="24"/>
-                <w:szCs w:val="24"/>
-              </w:rPr>
-              <w:t>Saudação (STACKEDCROOKED, 2018)</w:t>
-            </w:r>
-          </w:p>
-        </w:tc>
-        <w:tc>
-          <w:tcPr>
-            <w:tcW w:w="702" w:type="dxa"/>
-            <w:tcBorders/>
-            <w:vAlign w:val="center"/>
-          </w:tcPr>
-          <w:p>
-            <w:pPr>
-              <w:pStyle w:val="CorpodeTexto"/>
-              <w:spacing w:lineRule="auto" w:line="480"/>
-              <w:jc w:val="start"/>
-              <w:rPr>
-                <w:sz w:val="24"/>
-                <w:szCs w:val="24"/>
-              </w:rPr>
-            </w:pPr>
-            <w:r>
-              <w:rPr>
-                <w:sz w:val="24"/>
-                <w:szCs w:val="24"/>
-              </w:rPr>
-              <w:t>18</w:t>
-            </w:r>
-          </w:p>
-        </w:tc>
-      </w:tr>
-      <w:tr>
-        <w:trPr/>
-        <w:tc>
-          <w:tcPr>
-            <w:tcW w:w="7792" w:type="dxa"/>
-            <w:tcBorders/>
-            <w:vAlign w:val="center"/>
-          </w:tcPr>
-          <w:p>
-            <w:pPr>
-              <w:pStyle w:val="CorpodeTexto"/>
-              <w:spacing w:lineRule="auto" w:line="480"/>
-              <w:jc w:val="start"/>
-              <w:rPr>
-                <w:b/>
-                <w:sz w:val="24"/>
-                <w:szCs w:val="24"/>
-              </w:rPr>
-            </w:pPr>
-            <w:r>
-              <w:rPr>
-                <w:b/>
-                <w:bCs/>
-                <w:sz w:val="24"/>
-                <w:szCs w:val="24"/>
-              </w:rPr>
-              <w:t xml:space="preserve">ALGORITMO 2 – </w:t>
-            </w:r>
-            <w:r>
-              <w:rPr>
-                <w:bCs/>
-                <w:sz w:val="24"/>
-                <w:szCs w:val="24"/>
-              </w:rPr>
-              <w:t>Legenda do algoritmo 2</w:t>
-            </w:r>
-          </w:p>
-        </w:tc>
-        <w:tc>
-          <w:tcPr>
-            <w:tcW w:w="702" w:type="dxa"/>
-            <w:tcBorders/>
-            <w:vAlign w:val="center"/>
-          </w:tcPr>
-          <w:p>
-            <w:pPr>
-              <w:pStyle w:val="CorpodeTexto"/>
-              <w:spacing w:lineRule="auto" w:line="480"/>
-              <w:jc w:val="start"/>
-              <w:rPr>
-                <w:sz w:val="24"/>
-                <w:szCs w:val="24"/>
-              </w:rPr>
-            </w:pPr>
-            <w:r>
-              <w:rPr>
-                <w:sz w:val="24"/>
-                <w:szCs w:val="24"/>
-              </w:rPr>
-              <w:t>18</w:t>
-            </w:r>
-          </w:p>
-        </w:tc>
-      </w:tr>
-      <w:tr>
-        <w:trPr/>
-        <w:tc>
-          <w:tcPr>
-            <w:tcW w:w="7792" w:type="dxa"/>
-            <w:tcBorders/>
-            <w:vAlign w:val="center"/>
-          </w:tcPr>
-          <w:p>
-            <w:pPr>
-              <w:pStyle w:val="CorpodeTexto"/>
-              <w:spacing w:lineRule="auto" w:line="480"/>
-              <w:jc w:val="start"/>
-              <w:rPr>
-                <w:b/>
-                <w:bCs/>
-                <w:sz w:val="24"/>
-                <w:szCs w:val="24"/>
-              </w:rPr>
-            </w:pPr>
-            <w:r>
-              <w:rPr>
-                <w:b/>
-                <w:bCs/>
-                <w:sz w:val="24"/>
-                <w:szCs w:val="24"/>
-              </w:rPr>
-            </w:r>
-          </w:p>
-        </w:tc>
-        <w:tc>
-          <w:tcPr>
-            <w:tcW w:w="702" w:type="dxa"/>
-            <w:tcBorders/>
-            <w:vAlign w:val="center"/>
-          </w:tcPr>
-          <w:p>
-            <w:pPr>
-              <w:pStyle w:val="CorpodeTexto"/>
-              <w:spacing w:lineRule="auto" w:line="480"/>
-              <w:jc w:val="start"/>
-              <w:rPr>
-                <w:sz w:val="24"/>
-                <w:szCs w:val="24"/>
-              </w:rPr>
-            </w:pPr>
-            <w:r>
-              <w:rPr>
-                <w:sz w:val="24"/>
-                <w:szCs w:val="24"/>
-              </w:rPr>
-            </w:r>
-          </w:p>
-        </w:tc>
-      </w:tr>
-      <w:tr>
-        <w:trPr/>
-        <w:tc>
-          <w:tcPr>
-            <w:tcW w:w="7792" w:type="dxa"/>
-            <w:tcBorders/>
-            <w:vAlign w:val="center"/>
-          </w:tcPr>
-          <w:p>
-            <w:pPr>
-              <w:pStyle w:val="CorpodeTexto"/>
-              <w:spacing w:lineRule="auto" w:line="480"/>
-              <w:jc w:val="start"/>
-              <w:rPr>
-                <w:b/>
-                <w:bCs/>
-                <w:sz w:val="24"/>
-                <w:szCs w:val="24"/>
-              </w:rPr>
-            </w:pPr>
-            <w:r>
-              <w:rPr>
-                <w:b/>
-                <w:bCs/>
-                <w:sz w:val="24"/>
-                <w:szCs w:val="24"/>
-              </w:rPr>
-            </w:r>
-          </w:p>
-        </w:tc>
-        <w:tc>
-          <w:tcPr>
-            <w:tcW w:w="702" w:type="dxa"/>
-            <w:tcBorders/>
-            <w:vAlign w:val="center"/>
-          </w:tcPr>
-          <w:p>
-            <w:pPr>
-              <w:pStyle w:val="CorpodeTexto"/>
-              <w:spacing w:lineRule="auto" w:line="480"/>
-              <w:jc w:val="start"/>
-              <w:rPr>
-                <w:sz w:val="24"/>
-                <w:szCs w:val="24"/>
-              </w:rPr>
-            </w:pPr>
-            <w:r>
-              <w:rPr>
-                <w:sz w:val="24"/>
-                <w:szCs w:val="24"/>
-              </w:rPr>
-            </w:r>
-          </w:p>
-        </w:tc>
-      </w:tr>
-      <w:tr>
-        <w:trPr/>
-        <w:tc>
-          <w:tcPr>
-            <w:tcW w:w="7792" w:type="dxa"/>
-            <w:tcBorders/>
-            <w:vAlign w:val="center"/>
-          </w:tcPr>
-          <w:p>
-            <w:pPr>
-              <w:pStyle w:val="CorpodeTexto"/>
-              <w:spacing w:lineRule="auto" w:line="480"/>
-              <w:jc w:val="start"/>
-              <w:rPr>
-                <w:b/>
-                <w:bCs/>
-                <w:sz w:val="24"/>
-                <w:szCs w:val="24"/>
-              </w:rPr>
-            </w:pPr>
-            <w:r>
-              <w:rPr>
-                <w:b/>
-                <w:bCs/>
-                <w:sz w:val="24"/>
-                <w:szCs w:val="24"/>
-              </w:rPr>
-            </w:r>
-          </w:p>
-        </w:tc>
-        <w:tc>
-          <w:tcPr>
-            <w:tcW w:w="702" w:type="dxa"/>
-            <w:tcBorders/>
-            <w:vAlign w:val="center"/>
-          </w:tcPr>
-          <w:p>
-            <w:pPr>
-              <w:pStyle w:val="CorpodeTexto"/>
-              <w:spacing w:lineRule="auto" w:line="480"/>
-              <w:jc w:val="start"/>
-              <w:rPr>
-                <w:sz w:val="24"/>
-                <w:szCs w:val="24"/>
-              </w:rPr>
-            </w:pPr>
-            <w:r>
-              <w:rPr>
-                <w:sz w:val="24"/>
-                <w:szCs w:val="24"/>
-              </w:rPr>
-            </w:r>
-          </w:p>
-        </w:tc>
-      </w:tr>
-      <w:tr>
-        <w:trPr/>
-        <w:tc>
-          <w:tcPr>
-            <w:tcW w:w="7792" w:type="dxa"/>
-            <w:tcBorders/>
-            <w:vAlign w:val="center"/>
-          </w:tcPr>
-          <w:p>
-            <w:pPr>
-              <w:pStyle w:val="CorpodeTexto"/>
-              <w:spacing w:lineRule="auto" w:line="480"/>
-              <w:jc w:val="start"/>
-              <w:rPr>
-                <w:b/>
-                <w:bCs/>
-                <w:sz w:val="24"/>
-                <w:szCs w:val="24"/>
-              </w:rPr>
-            </w:pPr>
-            <w:r>
-              <w:rPr>
-                <w:b/>
-                <w:bCs/>
-                <w:sz w:val="24"/>
-                <w:szCs w:val="24"/>
-              </w:rPr>
-            </w:r>
-          </w:p>
-        </w:tc>
-        <w:tc>
-          <w:tcPr>
-            <w:tcW w:w="702" w:type="dxa"/>
-            <w:tcBorders/>
-            <w:vAlign w:val="center"/>
-          </w:tcPr>
-          <w:p>
-            <w:pPr>
-              <w:pStyle w:val="CorpodeTexto"/>
-              <w:spacing w:lineRule="auto" w:line="480"/>
-              <w:jc w:val="start"/>
-              <w:rPr>
-                <w:sz w:val="24"/>
-                <w:szCs w:val="24"/>
-              </w:rPr>
-            </w:pPr>
-            <w:r>
-              <w:rPr>
-                <w:sz w:val="24"/>
-                <w:szCs w:val="24"/>
-              </w:rPr>
-            </w:r>
-          </w:p>
-        </w:tc>
-      </w:tr>
-      <w:tr>
-        <w:trPr/>
-        <w:tc>
-          <w:tcPr>
-            <w:tcW w:w="7792" w:type="dxa"/>
-            <w:tcBorders/>
-            <w:vAlign w:val="center"/>
-          </w:tcPr>
-          <w:p>
-            <w:pPr>
-              <w:pStyle w:val="CorpodeTexto"/>
-              <w:spacing w:lineRule="auto" w:line="480"/>
-              <w:jc w:val="start"/>
-              <w:rPr>
-                <w:b/>
-                <w:bCs/>
-                <w:sz w:val="24"/>
-                <w:szCs w:val="24"/>
-              </w:rPr>
-            </w:pPr>
-            <w:r>
-              <w:rPr>
-                <w:b/>
-                <w:bCs/>
-                <w:sz w:val="24"/>
-                <w:szCs w:val="24"/>
-              </w:rPr>
-            </w:r>
-          </w:p>
-        </w:tc>
-        <w:tc>
-          <w:tcPr>
-            <w:tcW w:w="702" w:type="dxa"/>
-            <w:tcBorders/>
-            <w:vAlign w:val="center"/>
-          </w:tcPr>
-          <w:p>
-            <w:pPr>
-              <w:pStyle w:val="CorpodeTexto"/>
-              <w:spacing w:lineRule="auto" w:line="480"/>
-              <w:jc w:val="start"/>
-              <w:rPr>
-                <w:sz w:val="24"/>
-                <w:szCs w:val="24"/>
-              </w:rPr>
-            </w:pPr>
-            <w:r>
-              <w:rPr>
-                <w:sz w:val="24"/>
-                <w:szCs w:val="24"/>
-              </w:rPr>
-            </w:r>
-          </w:p>
-        </w:tc>
-      </w:tr>
-      <w:tr>
-        <w:trPr/>
-        <w:tc>
-          <w:tcPr>
-            <w:tcW w:w="7792" w:type="dxa"/>
-            <w:tcBorders/>
-            <w:vAlign w:val="center"/>
-          </w:tcPr>
-          <w:p>
-            <w:pPr>
-              <w:pStyle w:val="CorpodeTexto"/>
-              <w:spacing w:lineRule="auto" w:line="480"/>
-              <w:jc w:val="start"/>
-              <w:rPr>
-                <w:b/>
-                <w:bCs/>
-                <w:sz w:val="24"/>
-                <w:szCs w:val="24"/>
-              </w:rPr>
-            </w:pPr>
-            <w:r>
-              <w:rPr>
-                <w:b/>
-                <w:bCs/>
-                <w:sz w:val="24"/>
-                <w:szCs w:val="24"/>
-              </w:rPr>
-            </w:r>
-          </w:p>
-        </w:tc>
-        <w:tc>
-          <w:tcPr>
-            <w:tcW w:w="702" w:type="dxa"/>
-            <w:tcBorders/>
-            <w:vAlign w:val="center"/>
-          </w:tcPr>
-          <w:p>
-            <w:pPr>
-              <w:pStyle w:val="CorpodeTexto"/>
-              <w:spacing w:lineRule="auto" w:line="480"/>
-              <w:jc w:val="start"/>
-              <w:rPr>
-                <w:sz w:val="24"/>
-                <w:szCs w:val="24"/>
-              </w:rPr>
-            </w:pPr>
-            <w:r>
-              <w:rPr>
-                <w:sz w:val="24"/>
-                <w:szCs w:val="24"/>
-              </w:rPr>
-            </w:r>
-          </w:p>
-        </w:tc>
-      </w:tr>
-    </w:tbl>
-    <w:p>
-      <w:pPr>
-        <w:pStyle w:val="Normal"/>
-        <w:jc w:val="center"/>
-        <w:rPr>
-          <w:rFonts w:ascii="Arial" w:hAnsi="Arial" w:cs="Arial"/>
-          <w:i/>
-          <w:i/>
-          <w:sz w:val="22"/>
-        </w:rPr>
-      </w:pPr>
-      <w:r>
-        <w:rPr>
-          <w:rFonts w:cs="Arial" w:ascii="Arial" w:hAnsi="Arial"/>
-          <w:i/>
-          <w:sz w:val="22"/>
-        </w:rPr>
-      </w:r>
-    </w:p>
-    <w:p>
-      <w:pPr>
-        <w:pStyle w:val="Normal"/>
-        <w:jc w:val="center"/>
-        <w:rPr>
-          <w:rFonts w:ascii="Arial" w:hAnsi="Arial" w:cs="Arial"/>
-          <w:i/>
-          <w:i/>
-          <w:color w:val="FF0000"/>
-          <w:sz w:val="22"/>
-        </w:rPr>
-      </w:pPr>
-      <w:r>
-        <w:rPr>
-          <w:rFonts w:cs="Arial" w:ascii="Arial" w:hAnsi="Arial"/>
-          <w:i/>
-          <w:color w:val="FF0000"/>
-          <w:sz w:val="22"/>
-        </w:rPr>
-        <w:t>(Letra 12, Arial, Maiúsculo)</w:t>
-      </w:r>
-    </w:p>
-    <w:p>
-      <w:pPr>
-        <w:pStyle w:val="Normal"/>
-        <w:spacing w:lineRule="auto" w:line="360"/>
-        <w:jc w:val="center"/>
-        <w:rPr/>
-      </w:pPr>
-      <w:r>
-        <w:rPr/>
-      </w:r>
-    </w:p>
-    <w:p>
-      <w:pPr>
-        <w:pStyle w:val="Normal"/>
-        <w:spacing w:lineRule="auto" w:line="259" w:before="0" w:after="160"/>
-        <w:rPr>
-          <w:rFonts w:ascii="Arial" w:hAnsi="Arial" w:cs="Arial"/>
-          <w:b/>
-          <w:i/>
-          <w:i/>
-          <w:sz w:val="22"/>
-        </w:rPr>
-      </w:pPr>
-      <w:r>
-        <w:rPr>
-          <w:rFonts w:cs="Arial" w:ascii="Arial" w:hAnsi="Arial"/>
-          <w:b/>
-          <w:i/>
-          <w:sz w:val="22"/>
-        </w:rPr>
-      </w:r>
-      <w:r>
-        <w:br w:type="page"/>
-      </w:r>
-    </w:p>
-    <w:p>
-      <w:pPr>
-        <w:pStyle w:val="Normal"/>
-        <w:spacing w:lineRule="auto" w:line="360" w:before="0" w:after="0"/>
-        <w:jc w:val="center"/>
-        <w:rPr>
-          <w:rFonts w:ascii="Arial" w:hAnsi="Arial" w:cs="Arial"/>
-          <w:b/>
-          <w:sz w:val="28"/>
-        </w:rPr>
-      </w:pPr>
-      <w:r>
-        <w:rPr>
-          <w:rFonts w:cs="Arial" w:ascii="Arial" w:hAnsi="Arial"/>
-          <w:b/>
-          <w:sz w:val="28"/>
-        </w:rPr>
-        <w:t>LISTA DE SIGLAS</w:t>
-      </w:r>
-    </w:p>
-    <w:p>
-      <w:pPr>
-        <w:pStyle w:val="Normal"/>
-        <w:jc w:val="center"/>
-        <w:rPr>
-          <w:rFonts w:ascii="Arial" w:hAnsi="Arial" w:cs="Arial"/>
-          <w:i/>
-          <w:i/>
-          <w:color w:val="FF0000"/>
-          <w:sz w:val="22"/>
-        </w:rPr>
-      </w:pPr>
-      <w:r>
-        <w:rPr>
-          <w:rFonts w:cs="Arial" w:ascii="Arial" w:hAnsi="Arial"/>
-          <w:i/>
-          <w:color w:val="FF0000"/>
-          <w:sz w:val="22"/>
-        </w:rPr>
-      </w:r>
-    </w:p>
-    <w:p>
-      <w:pPr>
-        <w:pStyle w:val="Normal"/>
-        <w:spacing w:lineRule="auto" w:line="360"/>
-        <w:jc w:val="center"/>
-        <w:rPr>
-          <w:rFonts w:ascii="Arial" w:hAnsi="Arial" w:cs="Arial"/>
-          <w:b/>
-          <w:color w:val="FF0000"/>
-          <w:sz w:val="20"/>
-        </w:rPr>
-      </w:pPr>
-      <w:r>
-        <w:rPr>
-          <w:rFonts w:cs="Arial" w:ascii="Arial" w:hAnsi="Arial"/>
-          <w:b/>
-          <w:color w:val="FF0000"/>
-          <w:sz w:val="20"/>
-        </w:rPr>
-      </w:r>
-    </w:p>
-    <w:p>
-      <w:pPr>
-        <w:pStyle w:val="Normal"/>
-        <w:spacing w:lineRule="auto" w:line="360"/>
-        <w:jc w:val="center"/>
-        <w:rPr>
-          <w:rFonts w:ascii="Arial" w:hAnsi="Arial" w:cs="Arial"/>
-          <w:b/>
-          <w:color w:val="FF0000"/>
-          <w:sz w:val="20"/>
-        </w:rPr>
-      </w:pPr>
-      <w:r>
-        <w:rPr>
-          <w:rFonts w:cs="Arial" w:ascii="Arial" w:hAnsi="Arial"/>
-          <w:b/>
-          <w:color w:val="FF0000"/>
-          <w:sz w:val="20"/>
-        </w:rPr>
-      </w:r>
-    </w:p>
-    <w:p>
-      <w:pPr>
-        <w:pStyle w:val="Normal"/>
-        <w:spacing w:lineRule="auto" w:line="360"/>
-        <w:jc w:val="center"/>
-        <w:rPr>
-          <w:rFonts w:ascii="Arial" w:hAnsi="Arial" w:cs="Arial"/>
-          <w:b/>
-          <w:color w:val="FF0000"/>
-          <w:sz w:val="20"/>
-        </w:rPr>
-      </w:pPr>
-      <w:r>
-        <w:rPr>
-          <w:rFonts w:cs="Arial" w:ascii="Arial" w:hAnsi="Arial"/>
-          <w:b/>
-          <w:color w:val="FF0000"/>
-          <w:sz w:val="20"/>
-        </w:rPr>
-      </w:r>
-    </w:p>
-    <w:tbl>
-      <w:tblPr>
-        <w:tblW w:w="8494" w:type="dxa"/>
-        <w:jc w:val="start"/>
-        <w:tblInd w:w="0" w:type="dxa"/>
-        <w:tblLayout w:type="fixed"/>
-        <w:tblCellMar>
-          <w:top w:w="0" w:type="dxa"/>
-          <w:start w:w="108" w:type="dxa"/>
-          <w:bottom w:w="0" w:type="dxa"/>
-          <w:end w:w="108" w:type="dxa"/>
-        </w:tblCellMar>
-        <w:tblLook w:firstRow="1" w:noVBand="1" w:lastRow="0" w:firstColumn="1" w:lastColumn="0" w:noHBand="0" w:val="04a0"/>
-      </w:tblPr>
-      <w:tblGrid>
-        <w:gridCol w:w="987"/>
-        <w:gridCol w:w="7507"/>
-      </w:tblGrid>
-      <w:tr>
-        <w:trPr/>
-        <w:tc>
-          <w:tcPr>
-            <w:tcW w:w="987" w:type="dxa"/>
-            <w:tcBorders/>
-            <w:vAlign w:val="center"/>
-          </w:tcPr>
-          <w:p>
-            <w:pPr>
-              <w:pStyle w:val="CorpodeTexto"/>
-              <w:spacing w:lineRule="auto" w:line="480"/>
-              <w:jc w:val="center"/>
-              <w:rPr>
-                <w:b/>
-                <w:sz w:val="24"/>
-                <w:szCs w:val="24"/>
-              </w:rPr>
-            </w:pPr>
-            <w:r>
-              <w:rPr>
-                <w:b/>
-                <w:sz w:val="24"/>
-                <w:szCs w:val="24"/>
-              </w:rPr>
-              <w:t>IFSP</w:t>
-            </w:r>
-          </w:p>
-        </w:tc>
-        <w:tc>
-          <w:tcPr>
-            <w:tcW w:w="7507" w:type="dxa"/>
-            <w:tcBorders/>
-            <w:vAlign w:val="center"/>
-          </w:tcPr>
-          <w:p>
-            <w:pPr>
-              <w:pStyle w:val="CorpodeTexto"/>
-              <w:spacing w:lineRule="auto" w:line="480"/>
-              <w:jc w:val="start"/>
-              <w:rPr>
-                <w:sz w:val="24"/>
-                <w:szCs w:val="24"/>
-              </w:rPr>
-            </w:pPr>
-            <w:r>
-              <w:rPr>
-                <w:sz w:val="24"/>
-                <w:szCs w:val="24"/>
-              </w:rPr>
-              <w:t>Instituto Federal de Educação, Ciência e Tecnologia de São Paulo</w:t>
-            </w:r>
-          </w:p>
-        </w:tc>
-      </w:tr>
-      <w:tr>
-        <w:trPr/>
-        <w:tc>
-          <w:tcPr>
-            <w:tcW w:w="987" w:type="dxa"/>
-            <w:tcBorders/>
-            <w:vAlign w:val="center"/>
-          </w:tcPr>
-          <w:p>
-            <w:pPr>
-              <w:pStyle w:val="CorpodeTexto"/>
-              <w:spacing w:lineRule="auto" w:line="480"/>
-              <w:jc w:val="center"/>
-              <w:rPr>
-                <w:b/>
-                <w:bCs/>
-                <w:sz w:val="24"/>
-                <w:szCs w:val="24"/>
-              </w:rPr>
-            </w:pPr>
-            <w:r>
-              <w:rPr>
-                <w:b/>
-                <w:bCs/>
-                <w:sz w:val="24"/>
-                <w:szCs w:val="24"/>
-              </w:rPr>
-              <w:t>XML</w:t>
-            </w:r>
-          </w:p>
-        </w:tc>
-        <w:tc>
-          <w:tcPr>
-            <w:tcW w:w="7507" w:type="dxa"/>
-            <w:tcBorders/>
-            <w:vAlign w:val="center"/>
-          </w:tcPr>
-          <w:p>
-            <w:pPr>
-              <w:pStyle w:val="CorpodeTexto"/>
-              <w:spacing w:lineRule="auto" w:line="480"/>
-              <w:jc w:val="start"/>
-              <w:rPr>
-                <w:sz w:val="24"/>
-                <w:szCs w:val="24"/>
-              </w:rPr>
-            </w:pPr>
-            <w:r>
-              <w:rPr>
-                <w:i/>
-                <w:sz w:val="24"/>
-                <w:szCs w:val="24"/>
-              </w:rPr>
-              <w:t>Extensible Markup Language</w:t>
-            </w:r>
-          </w:p>
-        </w:tc>
-      </w:tr>
-      <w:tr>
-        <w:trPr/>
-        <w:tc>
-          <w:tcPr>
-            <w:tcW w:w="987" w:type="dxa"/>
-            <w:tcBorders/>
-            <w:vAlign w:val="center"/>
-          </w:tcPr>
-          <w:p>
-            <w:pPr>
-              <w:pStyle w:val="CorpodeTexto"/>
-              <w:spacing w:lineRule="auto" w:line="480"/>
-              <w:jc w:val="center"/>
-              <w:rPr>
-                <w:b/>
-                <w:bCs/>
-                <w:sz w:val="24"/>
-                <w:szCs w:val="24"/>
-              </w:rPr>
-            </w:pPr>
-            <w:r>
-              <w:rPr>
-                <w:b/>
-                <w:bCs/>
-                <w:sz w:val="24"/>
-                <w:szCs w:val="24"/>
-              </w:rPr>
-            </w:r>
-          </w:p>
-        </w:tc>
-        <w:tc>
-          <w:tcPr>
-            <w:tcW w:w="7507" w:type="dxa"/>
-            <w:tcBorders/>
-            <w:vAlign w:val="center"/>
-          </w:tcPr>
-          <w:p>
-            <w:pPr>
-              <w:pStyle w:val="CorpodeTexto"/>
-              <w:spacing w:lineRule="auto" w:line="480"/>
-              <w:jc w:val="start"/>
-              <w:rPr>
-                <w:sz w:val="24"/>
-                <w:szCs w:val="24"/>
-              </w:rPr>
-            </w:pPr>
-            <w:r>
-              <w:rPr>
-                <w:sz w:val="24"/>
-                <w:szCs w:val="24"/>
-              </w:rPr>
-            </w:r>
-          </w:p>
-        </w:tc>
-      </w:tr>
-      <w:tr>
-        <w:trPr/>
-        <w:tc>
-          <w:tcPr>
-            <w:tcW w:w="987" w:type="dxa"/>
-            <w:tcBorders/>
-            <w:vAlign w:val="center"/>
-          </w:tcPr>
-          <w:p>
-            <w:pPr>
-              <w:pStyle w:val="CorpodeTexto"/>
-              <w:spacing w:lineRule="auto" w:line="480"/>
-              <w:jc w:val="center"/>
-              <w:rPr>
-                <w:b/>
-                <w:bCs/>
-                <w:sz w:val="24"/>
-                <w:szCs w:val="24"/>
-              </w:rPr>
-            </w:pPr>
-            <w:r>
-              <w:rPr>
-                <w:b/>
-                <w:bCs/>
-                <w:sz w:val="24"/>
-                <w:szCs w:val="24"/>
-              </w:rPr>
-            </w:r>
-          </w:p>
-        </w:tc>
-        <w:tc>
-          <w:tcPr>
-            <w:tcW w:w="7507" w:type="dxa"/>
-            <w:tcBorders/>
-            <w:vAlign w:val="center"/>
-          </w:tcPr>
-          <w:p>
-            <w:pPr>
-              <w:pStyle w:val="CorpodeTexto"/>
-              <w:spacing w:lineRule="auto" w:line="480"/>
-              <w:jc w:val="start"/>
-              <w:rPr>
-                <w:sz w:val="24"/>
-                <w:szCs w:val="24"/>
-              </w:rPr>
-            </w:pPr>
-            <w:r>
-              <w:rPr>
-                <w:sz w:val="24"/>
-                <w:szCs w:val="24"/>
-              </w:rPr>
-            </w:r>
-          </w:p>
-        </w:tc>
-      </w:tr>
-    </w:tbl>
-    <w:p>
-      <w:pPr>
-        <w:pStyle w:val="Normal"/>
-        <w:jc w:val="center"/>
-        <w:rPr>
-          <w:rFonts w:ascii="Arial" w:hAnsi="Arial" w:cs="Arial"/>
-          <w:i/>
-          <w:i/>
-          <w:sz w:val="22"/>
-        </w:rPr>
-      </w:pPr>
-      <w:r>
-        <w:rPr>
-          <w:rFonts w:cs="Arial" w:ascii="Arial" w:hAnsi="Arial"/>
-          <w:i/>
-          <w:sz w:val="22"/>
-        </w:rPr>
-      </w:r>
-    </w:p>
-    <w:p>
-      <w:pPr>
-        <w:pStyle w:val="Normal"/>
-        <w:jc w:val="center"/>
-        <w:rPr>
-          <w:rFonts w:ascii="Arial" w:hAnsi="Arial" w:cs="Arial"/>
-          <w:i/>
-          <w:i/>
-          <w:color w:val="FF0000"/>
-          <w:sz w:val="22"/>
-        </w:rPr>
-      </w:pPr>
-      <w:r>
-        <w:rPr>
-          <w:rFonts w:cs="Arial" w:ascii="Arial" w:hAnsi="Arial"/>
-          <w:i/>
-          <w:color w:val="FF0000"/>
-          <w:sz w:val="22"/>
-        </w:rPr>
-        <w:t>(Letra 12, Arial)</w:t>
-      </w:r>
-    </w:p>
-    <w:p>
-      <w:pPr>
-        <w:pStyle w:val="Normal"/>
-        <w:spacing w:lineRule="auto" w:line="360"/>
-        <w:jc w:val="center"/>
-        <w:rPr/>
-      </w:pPr>
-      <w:r>
-        <w:rPr/>
-      </w:r>
-      <w:r>
-        <w:br w:type="page"/>
-      </w:r>
-    </w:p>
-    <w:p>
-      <w:pPr>
-        <w:pStyle w:val="Normal"/>
-        <w:spacing w:lineRule="auto" w:line="360" w:before="0" w:after="0"/>
-        <w:jc w:val="center"/>
-        <w:rPr>
-          <w:rFonts w:ascii="Arial" w:hAnsi="Arial" w:cs="Arial"/>
-          <w:b/>
-          <w:sz w:val="28"/>
-        </w:rPr>
-      </w:pPr>
-      <w:r>
-        <w:rPr>
-          <w:rFonts w:cs="Arial" w:ascii="Arial" w:hAnsi="Arial"/>
-          <w:b/>
-          <w:sz w:val="28"/>
-        </w:rPr>
-        <w:t>LISTA DE SÍMBOLOS</w:t>
-      </w:r>
-    </w:p>
-    <w:p>
-      <w:pPr>
-        <w:pStyle w:val="Normal"/>
-        <w:jc w:val="center"/>
-        <w:rPr>
-          <w:rFonts w:ascii="Arial" w:hAnsi="Arial" w:cs="Arial"/>
-          <w:i/>
-          <w:i/>
-          <w:color w:val="FF0000"/>
-          <w:sz w:val="22"/>
-        </w:rPr>
-      </w:pPr>
-      <w:r>
-        <w:rPr>
-          <w:rFonts w:cs="Arial" w:ascii="Arial" w:hAnsi="Arial"/>
-          <w:i/>
-          <w:color w:val="FF0000"/>
-          <w:sz w:val="22"/>
-        </w:rPr>
-      </w:r>
-    </w:p>
-    <w:p>
-      <w:pPr>
-        <w:pStyle w:val="Normal"/>
-        <w:spacing w:lineRule="auto" w:line="360"/>
-        <w:jc w:val="center"/>
-        <w:rPr>
-          <w:rFonts w:ascii="Arial" w:hAnsi="Arial" w:cs="Arial"/>
-          <w:b/>
-          <w:color w:val="FF0000"/>
-          <w:sz w:val="20"/>
-        </w:rPr>
-      </w:pPr>
-      <w:r>
-        <w:rPr>
-          <w:rFonts w:cs="Arial" w:ascii="Arial" w:hAnsi="Arial"/>
-          <w:b/>
-          <w:color w:val="FF0000"/>
-          <w:sz w:val="20"/>
-        </w:rPr>
-      </w:r>
-    </w:p>
-    <w:p>
-      <w:pPr>
-        <w:pStyle w:val="Normal"/>
-        <w:spacing w:lineRule="auto" w:line="360"/>
-        <w:jc w:val="center"/>
-        <w:rPr>
-          <w:rFonts w:ascii="Arial" w:hAnsi="Arial" w:cs="Arial"/>
-          <w:b/>
-          <w:color w:val="FF0000"/>
-          <w:sz w:val="20"/>
-        </w:rPr>
-      </w:pPr>
-      <w:r>
-        <w:rPr>
-          <w:rFonts w:cs="Arial" w:ascii="Arial" w:hAnsi="Arial"/>
-          <w:b/>
-          <w:color w:val="FF0000"/>
-          <w:sz w:val="20"/>
-        </w:rPr>
-      </w:r>
-    </w:p>
-    <w:p>
-      <w:pPr>
-        <w:pStyle w:val="Normal"/>
-        <w:spacing w:lineRule="auto" w:line="360"/>
-        <w:jc w:val="center"/>
-        <w:rPr>
-          <w:rFonts w:ascii="Arial" w:hAnsi="Arial" w:cs="Arial"/>
-          <w:b/>
-          <w:color w:val="FF0000"/>
-          <w:sz w:val="20"/>
-        </w:rPr>
-      </w:pPr>
-      <w:r>
-        <w:rPr>
-          <w:rFonts w:cs="Arial" w:ascii="Arial" w:hAnsi="Arial"/>
-          <w:b/>
-          <w:color w:val="FF0000"/>
-          <w:sz w:val="20"/>
-        </w:rPr>
-      </w:r>
-    </w:p>
-    <w:tbl>
-      <w:tblPr>
-        <w:tblW w:w="8494" w:type="dxa"/>
-        <w:jc w:val="start"/>
-        <w:tblInd w:w="0" w:type="dxa"/>
-        <w:tblLayout w:type="fixed"/>
-        <w:tblCellMar>
-          <w:top w:w="0" w:type="dxa"/>
-          <w:start w:w="108" w:type="dxa"/>
-          <w:bottom w:w="0" w:type="dxa"/>
-          <w:end w:w="108" w:type="dxa"/>
-        </w:tblCellMar>
-        <w:tblLook w:firstRow="1" w:noVBand="1" w:lastRow="0" w:firstColumn="1" w:lastColumn="0" w:noHBand="0" w:val="04a0"/>
-      </w:tblPr>
-      <w:tblGrid>
-        <w:gridCol w:w="987"/>
-        <w:gridCol w:w="7507"/>
-      </w:tblGrid>
-      <w:tr>
-        <w:trPr/>
-        <w:tc>
-          <w:tcPr>
-            <w:tcW w:w="987" w:type="dxa"/>
-            <w:tcBorders/>
-            <w:vAlign w:val="center"/>
-          </w:tcPr>
-          <w:p>
-            <w:pPr>
-              <w:pStyle w:val="Normal"/>
-              <w:spacing w:lineRule="auto" w:line="360"/>
-              <w:jc w:val="center"/>
-              <w:rPr>
-                <w:rFonts w:ascii="Arial" w:hAnsi="Arial" w:cs="Arial"/>
-                <w:b/>
-                <w:color w:val="FF0000"/>
-                <w:sz w:val="20"/>
-              </w:rPr>
-            </w:pPr>
-            <w:r>
-              <w:rPr/>
-            </w:r>
-            <m:oMathPara xmlns:m="http://schemas.openxmlformats.org/officeDocument/2006/math">
-              <m:oMathParaPr>
-                <m:jc m:val="center"/>
-              </m:oMathParaPr>
-              <m:oMath>
-                <m:r>
-                  <m:t xml:space="preserve">π</m:t>
-                </m:r>
-              </m:oMath>
-            </m:oMathPara>
-          </w:p>
-        </w:tc>
-        <w:tc>
-          <w:tcPr>
-            <w:tcW w:w="7507" w:type="dxa"/>
-            <w:tcBorders/>
-            <w:vAlign w:val="center"/>
-          </w:tcPr>
-          <w:p>
-            <w:pPr>
-              <w:pStyle w:val="CorpodeTexto"/>
-              <w:spacing w:lineRule="auto" w:line="480"/>
-              <w:jc w:val="start"/>
-              <w:rPr>
-                <w:sz w:val="24"/>
-                <w:szCs w:val="24"/>
-              </w:rPr>
-            </w:pPr>
-            <w:r>
-              <w:rPr>
-                <w:sz w:val="24"/>
-                <w:szCs w:val="24"/>
-              </w:rPr>
-              <w:t>Pi</w:t>
-            </w:r>
-          </w:p>
-        </w:tc>
-      </w:tr>
-      <w:tr>
-        <w:trPr/>
-        <w:tc>
-          <w:tcPr>
-            <w:tcW w:w="987" w:type="dxa"/>
-            <w:tcBorders/>
-            <w:vAlign w:val="center"/>
-          </w:tcPr>
-          <w:p>
-            <w:pPr>
-              <w:pStyle w:val="Normal"/>
-              <w:spacing w:lineRule="auto" w:line="360"/>
-              <w:jc w:val="center"/>
-              <w:rPr>
-                <w:rFonts w:ascii="Arial" w:hAnsi="Arial" w:cs="Arial"/>
-                <w:b/>
-                <w:color w:val="FF0000"/>
-                <w:sz w:val="20"/>
-              </w:rPr>
-            </w:pPr>
-            <w:r>
-              <w:rPr/>
-            </w:r>
-            <m:oMathPara xmlns:m="http://schemas.openxmlformats.org/officeDocument/2006/math">
-              <m:oMathParaPr>
-                <m:jc m:val="center"/>
-              </m:oMathParaPr>
-              <m:oMath>
-                <m:r>
-                  <m:t xml:space="preserve">R</m:t>
-                </m:r>
-              </m:oMath>
-            </m:oMathPara>
-          </w:p>
-        </w:tc>
-        <w:tc>
-          <w:tcPr>
-            <w:tcW w:w="7507" w:type="dxa"/>
-            <w:tcBorders/>
-            <w:vAlign w:val="center"/>
-          </w:tcPr>
-          <w:p>
-            <w:pPr>
-              <w:pStyle w:val="CorpodeTexto"/>
-              <w:spacing w:lineRule="auto" w:line="480"/>
-              <w:jc w:val="start"/>
-              <w:rPr>
-                <w:sz w:val="24"/>
-                <w:szCs w:val="24"/>
-              </w:rPr>
-            </w:pPr>
-            <w:r>
-              <w:rPr>
-                <w:sz w:val="24"/>
-                <w:szCs w:val="24"/>
-              </w:rPr>
-              <w:t>Conjunto dos números reais</w:t>
-            </w:r>
-          </w:p>
-        </w:tc>
-      </w:tr>
-      <w:tr>
-        <w:trPr/>
-        <w:tc>
-          <w:tcPr>
-            <w:tcW w:w="987" w:type="dxa"/>
-            <w:tcBorders/>
-            <w:vAlign w:val="center"/>
-          </w:tcPr>
-          <w:p>
-            <w:pPr>
-              <w:pStyle w:val="CorpodeTexto"/>
-              <w:spacing w:lineRule="auto" w:line="480"/>
-              <w:jc w:val="center"/>
-              <w:rPr>
-                <w:b/>
-                <w:bCs/>
-                <w:sz w:val="24"/>
-                <w:szCs w:val="24"/>
-              </w:rPr>
-            </w:pPr>
-            <w:r>
-              <w:rPr>
-                <w:b/>
-                <w:bCs/>
-                <w:sz w:val="24"/>
-                <w:szCs w:val="24"/>
-              </w:rPr>
-            </w:r>
-          </w:p>
-        </w:tc>
-        <w:tc>
-          <w:tcPr>
-            <w:tcW w:w="7507" w:type="dxa"/>
-            <w:tcBorders/>
-            <w:vAlign w:val="center"/>
-          </w:tcPr>
-          <w:p>
-            <w:pPr>
-              <w:pStyle w:val="CorpodeTexto"/>
-              <w:spacing w:lineRule="auto" w:line="480"/>
-              <w:jc w:val="start"/>
-              <w:rPr>
-                <w:sz w:val="24"/>
-                <w:szCs w:val="24"/>
-              </w:rPr>
-            </w:pPr>
-            <w:r>
-              <w:rPr>
-                <w:sz w:val="24"/>
-                <w:szCs w:val="24"/>
-              </w:rPr>
-            </w:r>
-          </w:p>
-        </w:tc>
-      </w:tr>
-      <w:tr>
-        <w:trPr/>
-        <w:tc>
-          <w:tcPr>
-            <w:tcW w:w="987" w:type="dxa"/>
-            <w:tcBorders/>
-            <w:vAlign w:val="center"/>
-          </w:tcPr>
-          <w:p>
-            <w:pPr>
-              <w:pStyle w:val="CorpodeTexto"/>
-              <w:spacing w:lineRule="auto" w:line="480"/>
-              <w:jc w:val="center"/>
-              <w:rPr>
-                <w:b/>
-                <w:bCs/>
-                <w:sz w:val="24"/>
-                <w:szCs w:val="24"/>
-              </w:rPr>
-            </w:pPr>
-            <w:r>
-              <w:rPr>
-                <w:b/>
-                <w:bCs/>
-                <w:sz w:val="24"/>
-                <w:szCs w:val="24"/>
-              </w:rPr>
-            </w:r>
-          </w:p>
-        </w:tc>
-        <w:tc>
-          <w:tcPr>
-            <w:tcW w:w="7507" w:type="dxa"/>
-            <w:tcBorders/>
-            <w:vAlign w:val="center"/>
-          </w:tcPr>
-          <w:p>
-            <w:pPr>
-              <w:pStyle w:val="CorpodeTexto"/>
-              <w:spacing w:lineRule="auto" w:line="480"/>
-              <w:jc w:val="start"/>
-              <w:rPr>
-                <w:sz w:val="24"/>
-                <w:szCs w:val="24"/>
-              </w:rPr>
-            </w:pPr>
-            <w:r>
-              <w:rPr>
-                <w:sz w:val="24"/>
-                <w:szCs w:val="24"/>
-              </w:rPr>
-            </w:r>
-          </w:p>
-        </w:tc>
-      </w:tr>
-    </w:tbl>
-    <w:p>
-      <w:pPr>
-        <w:pStyle w:val="Normal"/>
-        <w:jc w:val="center"/>
-        <w:rPr>
-          <w:rFonts w:ascii="Arial" w:hAnsi="Arial" w:cs="Arial"/>
-          <w:i/>
-          <w:i/>
-          <w:sz w:val="22"/>
-        </w:rPr>
-      </w:pPr>
-      <w:r>
-        <w:rPr>
-          <w:rFonts w:cs="Arial" w:ascii="Arial" w:hAnsi="Arial"/>
-          <w:i/>
-          <w:sz w:val="22"/>
-        </w:rPr>
-      </w:r>
-    </w:p>
-    <w:p>
-      <w:pPr>
-        <w:pStyle w:val="Normal"/>
-        <w:jc w:val="center"/>
-        <w:rPr>
-          <w:rFonts w:ascii="Arial" w:hAnsi="Arial" w:cs="Arial"/>
-          <w:i/>
-          <w:i/>
-          <w:color w:val="FF0000"/>
-          <w:sz w:val="22"/>
-        </w:rPr>
-      </w:pPr>
-      <w:r>
-        <w:rPr>
-          <w:rFonts w:cs="Arial" w:ascii="Arial" w:hAnsi="Arial"/>
-          <w:i/>
-          <w:color w:val="FF0000"/>
-          <w:sz w:val="22"/>
-        </w:rPr>
-        <w:t>(Letra 12, Arial)</w:t>
-      </w:r>
-    </w:p>
-    <w:p>
-      <w:pPr>
-        <w:pStyle w:val="Normal"/>
-        <w:spacing w:lineRule="auto" w:line="360"/>
-        <w:jc w:val="center"/>
-        <w:rPr/>
-      </w:pPr>
-      <w:r>
-        <w:rPr/>
-      </w:r>
-    </w:p>
-    <w:p>
-      <w:pPr>
-        <w:pStyle w:val="Normal"/>
-        <w:spacing w:lineRule="auto" w:line="259" w:before="0" w:after="160"/>
-        <w:rPr>
-          <w:rFonts w:ascii="Arial" w:hAnsi="Arial" w:cs="Arial"/>
-          <w:b/>
-          <w:i/>
-          <w:i/>
-          <w:sz w:val="22"/>
-        </w:rPr>
-      </w:pPr>
-      <w:r>
-        <w:rPr>
-          <w:rFonts w:cs="Arial" w:ascii="Arial" w:hAnsi="Arial"/>
-          <w:b/>
-          <w:i/>
-          <w:sz w:val="22"/>
-        </w:rPr>
-      </w:r>
-      <w:r>
-        <w:br w:type="page"/>
-      </w:r>
-    </w:p>
-    <w:p>
-      <w:pPr>
-        <w:pStyle w:val="Normal"/>
-        <w:spacing w:lineRule="auto" w:line="360" w:before="0" w:after="0"/>
-        <w:jc w:val="center"/>
-        <w:rPr>
-          <w:rFonts w:ascii="Arial" w:hAnsi="Arial" w:cs="Arial"/>
-          <w:b/>
-          <w:sz w:val="28"/>
-        </w:rPr>
-      </w:pPr>
-      <w:r>
-        <w:rPr>
-          <w:rFonts w:cs="Arial" w:ascii="Arial" w:hAnsi="Arial"/>
-          <w:b/>
-          <w:sz w:val="28"/>
-        </w:rPr>
-        <w:t>SUMÁRIO</w:t>
-      </w:r>
-    </w:p>
-    <w:p>
-      <w:pPr>
-        <w:pStyle w:val="Normal"/>
-        <w:jc w:val="center"/>
-        <w:rPr>
-          <w:rFonts w:ascii="Arial" w:hAnsi="Arial" w:cs="Arial"/>
-          <w:i/>
-          <w:i/>
-          <w:sz w:val="22"/>
-        </w:rPr>
-      </w:pPr>
-      <w:r>
-        <w:rPr>
-          <w:rFonts w:cs="Arial" w:ascii="Arial" w:hAnsi="Arial"/>
-          <w:i/>
-          <w:sz w:val="22"/>
-        </w:rPr>
-      </w:r>
-    </w:p>
-    <w:p>
-      <w:pPr>
-        <w:pStyle w:val="Normal"/>
-        <w:spacing w:lineRule="auto" w:line="360"/>
-        <w:jc w:val="center"/>
-        <w:rPr>
-          <w:rFonts w:ascii="Arial" w:hAnsi="Arial" w:cs="Arial"/>
-          <w:b/>
-          <w:color w:val="FF0000"/>
-          <w:sz w:val="20"/>
-        </w:rPr>
-      </w:pPr>
-      <w:r>
-        <w:rPr>
-          <w:rFonts w:cs="Arial" w:ascii="Arial" w:hAnsi="Arial"/>
-          <w:b/>
-          <w:color w:val="FF0000"/>
-          <w:sz w:val="20"/>
-        </w:rPr>
-      </w:r>
-    </w:p>
-    <w:p>
-      <w:pPr>
-        <w:pStyle w:val="Normal"/>
-        <w:spacing w:lineRule="auto" w:line="360"/>
-        <w:jc w:val="center"/>
-        <w:rPr>
-          <w:rFonts w:ascii="Arial" w:hAnsi="Arial" w:cs="Arial"/>
-          <w:b/>
-          <w:color w:val="FF0000"/>
-          <w:sz w:val="20"/>
-        </w:rPr>
-      </w:pPr>
-      <w:r>
-        <w:rPr>
-          <w:rFonts w:cs="Arial" w:ascii="Arial" w:hAnsi="Arial"/>
-          <w:b/>
-          <w:color w:val="FF0000"/>
-          <w:sz w:val="20"/>
-        </w:rPr>
-      </w:r>
-    </w:p>
-    <w:p>
-      <w:pPr>
-        <w:pStyle w:val="Normal"/>
-        <w:spacing w:lineRule="auto" w:line="360"/>
-        <w:jc w:val="center"/>
-        <w:rPr>
-          <w:rFonts w:ascii="Arial" w:hAnsi="Arial" w:cs="Arial"/>
-          <w:b/>
-          <w:color w:val="FF0000"/>
-          <w:sz w:val="20"/>
-        </w:rPr>
-      </w:pPr>
-      <w:r>
-        <w:rPr>
-          <w:rFonts w:cs="Arial" w:ascii="Arial" w:hAnsi="Arial"/>
-          <w:b/>
-          <w:color w:val="FF0000"/>
-          <w:sz w:val="20"/>
-        </w:rPr>
+        <w:t>w</w:t>
       </w:r>
     </w:p>
     <w:tbl>
@@ -11062,7 +7951,7 @@
           <v:shape id="ole_rId3" type="_x0000_tole_rId3" style="width:105.8pt;height:35.25pt;mso-wrap-distance-right:0pt" filled="f" o:ole="">
             <v:imagedata r:id="rId4" o:title=""/>
           </v:shape>
-          <o:OLEObject Type="Embed" ProgID="Equation.DSMT4" ShapeID="ole_rId3" DrawAspect="Content" ObjectID="_1884411174" r:id="rId3"/>
+          <o:OLEObject Type="Embed" ProgID="Equation.DSMT4" ShapeID="ole_rId3" DrawAspect="Content" ObjectID="_312430730" r:id="rId3"/>
         </w:object>
       </w:r>
       <w:r>
@@ -17958,7 +14847,7 @@
           <w:rPr>
             <w:rFonts w:cs="Arial" w:ascii="Arial" w:hAnsi="Arial"/>
           </w:rPr>
-          <w:t>30</w:t>
+          <w:t>24</w:t>
         </w:r>
         <w:r>
           <w:rPr>
@@ -18020,7 +14909,7 @@
           <w:rPr>
             <w:rFonts w:cs="Arial" w:ascii="Arial" w:hAnsi="Arial"/>
           </w:rPr>
-          <w:t>30</w:t>
+          <w:t>24</w:t>
         </w:r>
         <w:r>
           <w:rPr>

</xml_diff>